<commit_message>
Update FB 2.9.4.1 (April 1 2016).docx
</commit_message>
<xml_diff>
--- a/FB 2.9.4.1 (April 1 2016).docx
+++ b/FB 2.9.4.1 (April 1 2016).docx
@@ -25,8 +25,6 @@
         </w:rPr>
       </w:sdtEndPr>
       <w:sdtContent>
-        <w:bookmarkStart w:id="1" w:name="_GoBack" w:displacedByCustomXml="prev"/>
-        <w:bookmarkEnd w:id="1" w:displacedByCustomXml="prev"/>
         <w:p>
           <w:pPr>
             <w:pStyle w:val="TOCHeading"/>
@@ -55,7 +53,7 @@
           <w:r>
             <w:fldChar w:fldCharType="separate"/>
           </w:r>
-          <w:hyperlink w:anchor="_Toc447278316" w:history="1">
+          <w:hyperlink w:anchor="_Toc40883745" w:history="1">
             <w:r>
               <w:rPr>
                 <w:rStyle w:val="Hyperlink"/>
@@ -82,7 +80,7 @@
                 <w:noProof/>
                 <w:webHidden/>
               </w:rPr>
-              <w:instrText xml:space="preserve"> PAGEREF _Toc447278316 \h </w:instrText>
+              <w:instrText xml:space="preserve"> PAGEREF _Toc40883745 \h </w:instrText>
             </w:r>
             <w:r>
               <w:rPr>
@@ -124,7 +122,7 @@
               <w:lang w:eastAsia="en-US"/>
             </w:rPr>
           </w:pPr>
-          <w:hyperlink w:anchor="_Toc447278317" w:history="1">
+          <w:hyperlink w:anchor="_Toc40883746" w:history="1">
             <w:r>
               <w:rPr>
                 <w:rStyle w:val="Hyperlink"/>
@@ -151,7 +149,7 @@
                 <w:noProof/>
                 <w:webHidden/>
               </w:rPr>
-              <w:instrText xml:space="preserve"> PAGEREF _Toc447278317 \h </w:instrText>
+              <w:instrText xml:space="preserve"> PAGEREF _Toc40883746 \h </w:instrText>
             </w:r>
             <w:r>
               <w:rPr>
@@ -193,7 +191,7 @@
               <w:lang w:eastAsia="en-US"/>
             </w:rPr>
           </w:pPr>
-          <w:hyperlink w:anchor="_Toc447278318" w:history="1">
+          <w:hyperlink w:anchor="_Toc40883747" w:history="1">
             <w:r>
               <w:rPr>
                 <w:rStyle w:val="Hyperlink"/>
@@ -220,7 +218,7 @@
                 <w:noProof/>
                 <w:webHidden/>
               </w:rPr>
-              <w:instrText xml:space="preserve"> PAGEREF _Toc447278318 \h </w:instrText>
+              <w:instrText xml:space="preserve"> PAGEREF _Toc40883747 \h </w:instrText>
             </w:r>
             <w:r>
               <w:rPr>
@@ -262,7 +260,7 @@
               <w:lang w:eastAsia="en-US"/>
             </w:rPr>
           </w:pPr>
-          <w:hyperlink w:anchor="_Toc447278319" w:history="1">
+          <w:hyperlink w:anchor="_Toc40883748" w:history="1">
             <w:r>
               <w:rPr>
                 <w:rStyle w:val="Hyperlink"/>
@@ -289,7 +287,7 @@
                 <w:noProof/>
                 <w:webHidden/>
               </w:rPr>
-              <w:instrText xml:space="preserve"> PAGEREF _Toc447278319 \h </w:instrText>
+              <w:instrText xml:space="preserve"> PAGEREF _Toc40883748 \h </w:instrText>
             </w:r>
             <w:r>
               <w:rPr>
@@ -331,13 +329,13 @@
               <w:lang w:eastAsia="en-US"/>
             </w:rPr>
           </w:pPr>
-          <w:hyperlink w:anchor="_Toc447278320" w:history="1">
+          <w:hyperlink w:anchor="_Toc40883749" w:history="1">
             <w:r>
               <w:rPr>
                 <w:rStyle w:val="Hyperlink"/>
                 <w:noProof/>
               </w:rPr>
-              <w:t>Building a New File</w:t>
+              <w:t>Starting a New Student</w:t>
             </w:r>
             <w:r>
               <w:rPr>
@@ -358,7 +356,7 @@
                 <w:noProof/>
                 <w:webHidden/>
               </w:rPr>
-              <w:instrText xml:space="preserve"> PAGEREF _Toc447278320 \h </w:instrText>
+              <w:instrText xml:space="preserve"> PAGEREF _Toc40883749 \h </w:instrText>
             </w:r>
             <w:r>
               <w:rPr>
@@ -400,7 +398,7 @@
               <w:lang w:eastAsia="en-US"/>
             </w:rPr>
           </w:pPr>
-          <w:hyperlink w:anchor="_Toc447278321" w:history="1">
+          <w:hyperlink w:anchor="_Toc40883750" w:history="1">
             <w:r>
               <w:rPr>
                 <w:rStyle w:val="Hyperlink"/>
@@ -427,7 +425,7 @@
                 <w:noProof/>
                 <w:webHidden/>
               </w:rPr>
-              <w:instrText xml:space="preserve"> PAGEREF _Toc447278321 \h </w:instrText>
+              <w:instrText xml:space="preserve"> PAGEREF _Toc40883750 \h </w:instrText>
             </w:r>
             <w:r>
               <w:rPr>
@@ -469,7 +467,7 @@
               <w:lang w:eastAsia="en-US"/>
             </w:rPr>
           </w:pPr>
-          <w:hyperlink w:anchor="_Toc447278322" w:history="1">
+          <w:hyperlink w:anchor="_Toc40883751" w:history="1">
             <w:r>
               <w:rPr>
                 <w:rStyle w:val="Hyperlink"/>
@@ -496,7 +494,7 @@
                 <w:noProof/>
                 <w:webHidden/>
               </w:rPr>
-              <w:instrText xml:space="preserve"> PAGEREF _Toc447278322 \h </w:instrText>
+              <w:instrText xml:space="preserve"> PAGEREF _Toc40883751 \h </w:instrText>
             </w:r>
             <w:r>
               <w:rPr>
@@ -538,7 +536,7 @@
               <w:lang w:eastAsia="en-US"/>
             </w:rPr>
           </w:pPr>
-          <w:hyperlink w:anchor="_Toc447278323" w:history="1">
+          <w:hyperlink w:anchor="_Toc40883752" w:history="1">
             <w:r>
               <w:rPr>
                 <w:rStyle w:val="Hyperlink"/>
@@ -565,7 +563,7 @@
                 <w:noProof/>
                 <w:webHidden/>
               </w:rPr>
-              <w:instrText xml:space="preserve"> PAGEREF _Toc447278323 \h </w:instrText>
+              <w:instrText xml:space="preserve"> PAGEREF _Toc40883752 \h </w:instrText>
             </w:r>
             <w:r>
               <w:rPr>
@@ -607,7 +605,7 @@
               <w:lang w:eastAsia="en-US"/>
             </w:rPr>
           </w:pPr>
-          <w:hyperlink w:anchor="_Toc447278324" w:history="1">
+          <w:hyperlink w:anchor="_Toc40883753" w:history="1">
             <w:r>
               <w:rPr>
                 <w:rStyle w:val="Hyperlink"/>
@@ -634,7 +632,7 @@
                 <w:noProof/>
                 <w:webHidden/>
               </w:rPr>
-              <w:instrText xml:space="preserve"> PAGEREF _Toc447278324 \h </w:instrText>
+              <w:instrText xml:space="preserve"> PAGEREF _Toc40883753 \h </w:instrText>
             </w:r>
             <w:r>
               <w:rPr>
@@ -676,7 +674,7 @@
               <w:lang w:eastAsia="en-US"/>
             </w:rPr>
           </w:pPr>
-          <w:hyperlink w:anchor="_Toc447278325" w:history="1">
+          <w:hyperlink w:anchor="_Toc40883754" w:history="1">
             <w:r>
               <w:rPr>
                 <w:rStyle w:val="Hyperlink"/>
@@ -703,7 +701,7 @@
                 <w:noProof/>
                 <w:webHidden/>
               </w:rPr>
-              <w:instrText xml:space="preserve"> PAGEREF _Toc447278325 \h </w:instrText>
+              <w:instrText xml:space="preserve"> PAGEREF _Toc40883754 \h </w:instrText>
             </w:r>
             <w:r>
               <w:rPr>
@@ -745,7 +743,7 @@
               <w:lang w:eastAsia="en-US"/>
             </w:rPr>
           </w:pPr>
-          <w:hyperlink w:anchor="_Toc447278326" w:history="1">
+          <w:hyperlink w:anchor="_Toc40883755" w:history="1">
             <w:r>
               <w:rPr>
                 <w:rStyle w:val="Hyperlink"/>
@@ -772,7 +770,7 @@
                 <w:noProof/>
                 <w:webHidden/>
               </w:rPr>
-              <w:instrText xml:space="preserve"> PAGEREF _Toc447278326 \h </w:instrText>
+              <w:instrText xml:space="preserve"> PAGEREF _Toc40883755 \h </w:instrText>
             </w:r>
             <w:r>
               <w:rPr>
@@ -814,7 +812,7 @@
               <w:lang w:eastAsia="en-US"/>
             </w:rPr>
           </w:pPr>
-          <w:hyperlink w:anchor="_Toc447278327" w:history="1">
+          <w:hyperlink w:anchor="_Toc40883756" w:history="1">
             <w:r>
               <w:rPr>
                 <w:rStyle w:val="Hyperlink"/>
@@ -841,7 +839,7 @@
                 <w:noProof/>
                 <w:webHidden/>
               </w:rPr>
-              <w:instrText xml:space="preserve"> PAGEREF _Toc447278327 \h </w:instrText>
+              <w:instrText xml:space="preserve"> PAGEREF _Toc40883756 \h </w:instrText>
             </w:r>
             <w:r>
               <w:rPr>
@@ -883,7 +881,7 @@
               <w:lang w:eastAsia="en-US"/>
             </w:rPr>
           </w:pPr>
-          <w:hyperlink w:anchor="_Toc447278328" w:history="1">
+          <w:hyperlink w:anchor="_Toc40883757" w:history="1">
             <w:r>
               <w:rPr>
                 <w:rStyle w:val="Hyperlink"/>
@@ -910,7 +908,7 @@
                 <w:noProof/>
                 <w:webHidden/>
               </w:rPr>
-              <w:instrText xml:space="preserve"> PAGEREF _Toc447278328 \h </w:instrText>
+              <w:instrText xml:space="preserve"> PAGEREF _Toc40883757 \h </w:instrText>
             </w:r>
             <w:r>
               <w:rPr>
@@ -952,7 +950,7 @@
               <w:lang w:eastAsia="en-US"/>
             </w:rPr>
           </w:pPr>
-          <w:hyperlink w:anchor="_Toc447278329" w:history="1">
+          <w:hyperlink w:anchor="_Toc40883758" w:history="1">
             <w:r>
               <w:rPr>
                 <w:rStyle w:val="Hyperlink"/>
@@ -979,7 +977,7 @@
                 <w:noProof/>
                 <w:webHidden/>
               </w:rPr>
-              <w:instrText xml:space="preserve"> PAGEREF _Toc447278329 \h </w:instrText>
+              <w:instrText xml:space="preserve"> PAGEREF _Toc40883758 \h </w:instrText>
             </w:r>
             <w:r>
               <w:rPr>
@@ -1021,7 +1019,7 @@
               <w:lang w:eastAsia="en-US"/>
             </w:rPr>
           </w:pPr>
-          <w:hyperlink w:anchor="_Toc447278330" w:history="1">
+          <w:hyperlink w:anchor="_Toc40883759" w:history="1">
             <w:r>
               <w:rPr>
                 <w:rStyle w:val="Hyperlink"/>
@@ -1048,7 +1046,7 @@
                 <w:noProof/>
                 <w:webHidden/>
               </w:rPr>
-              <w:instrText xml:space="preserve"> PAGEREF _Toc447278330 \h </w:instrText>
+              <w:instrText xml:space="preserve"> PAGEREF _Toc40883759 \h </w:instrText>
             </w:r>
             <w:r>
               <w:rPr>
@@ -1090,7 +1088,7 @@
               <w:lang w:eastAsia="en-US"/>
             </w:rPr>
           </w:pPr>
-          <w:hyperlink w:anchor="_Toc447278331" w:history="1">
+          <w:hyperlink w:anchor="_Toc40883760" w:history="1">
             <w:r>
               <w:rPr>
                 <w:rStyle w:val="Hyperlink"/>
@@ -1117,7 +1115,7 @@
                 <w:noProof/>
                 <w:webHidden/>
               </w:rPr>
-              <w:instrText xml:space="preserve"> PAGEREF _Toc447278331 \h </w:instrText>
+              <w:instrText xml:space="preserve"> PAGEREF _Toc40883760 \h </w:instrText>
             </w:r>
             <w:r>
               <w:rPr>
@@ -1159,7 +1157,7 @@
               <w:lang w:eastAsia="en-US"/>
             </w:rPr>
           </w:pPr>
-          <w:hyperlink w:anchor="_Toc447278332" w:history="1">
+          <w:hyperlink w:anchor="_Toc40883761" w:history="1">
             <w:r>
               <w:rPr>
                 <w:rStyle w:val="Hyperlink"/>
@@ -1186,7 +1184,7 @@
                 <w:noProof/>
                 <w:webHidden/>
               </w:rPr>
-              <w:instrText xml:space="preserve"> PAGEREF _Toc447278332 \h </w:instrText>
+              <w:instrText xml:space="preserve"> PAGEREF _Toc40883761 \h </w:instrText>
             </w:r>
             <w:r>
               <w:rPr>
@@ -1228,7 +1226,7 @@
               <w:lang w:eastAsia="en-US"/>
             </w:rPr>
           </w:pPr>
-          <w:hyperlink w:anchor="_Toc447278333" w:history="1">
+          <w:hyperlink w:anchor="_Toc40883762" w:history="1">
             <w:r>
               <w:rPr>
                 <w:rStyle w:val="Hyperlink"/>
@@ -1255,7 +1253,7 @@
                 <w:noProof/>
                 <w:webHidden/>
               </w:rPr>
-              <w:instrText xml:space="preserve"> PAGEREF _Toc447278333 \h </w:instrText>
+              <w:instrText xml:space="preserve"> PAGEREF _Toc40883762 \h </w:instrText>
             </w:r>
             <w:r>
               <w:rPr>
@@ -1297,7 +1295,7 @@
               <w:lang w:eastAsia="en-US"/>
             </w:rPr>
           </w:pPr>
-          <w:hyperlink w:anchor="_Toc447278334" w:history="1">
+          <w:hyperlink w:anchor="_Toc40883763" w:history="1">
             <w:r>
               <w:rPr>
                 <w:rStyle w:val="Hyperlink"/>
@@ -1324,7 +1322,7 @@
                 <w:noProof/>
                 <w:webHidden/>
               </w:rPr>
-              <w:instrText xml:space="preserve"> PAGEREF _Toc447278334 \h </w:instrText>
+              <w:instrText xml:space="preserve"> PAGEREF _Toc40883763 \h </w:instrText>
             </w:r>
             <w:r>
               <w:rPr>
@@ -1366,7 +1364,7 @@
               <w:lang w:eastAsia="en-US"/>
             </w:rPr>
           </w:pPr>
-          <w:hyperlink w:anchor="_Toc447278335" w:history="1">
+          <w:hyperlink w:anchor="_Toc40883764" w:history="1">
             <w:r>
               <w:rPr>
                 <w:rStyle w:val="Hyperlink"/>
@@ -1393,7 +1391,7 @@
                 <w:noProof/>
                 <w:webHidden/>
               </w:rPr>
-              <w:instrText xml:space="preserve"> PAGEREF _Toc447278335 \h </w:instrText>
+              <w:instrText xml:space="preserve"> PAGEREF _Toc40883764 \h </w:instrText>
             </w:r>
             <w:r>
               <w:rPr>
@@ -1435,7 +1433,7 @@
               <w:lang w:eastAsia="en-US"/>
             </w:rPr>
           </w:pPr>
-          <w:hyperlink w:anchor="_Toc447278336" w:history="1">
+          <w:hyperlink w:anchor="_Toc40883765" w:history="1">
             <w:r>
               <w:rPr>
                 <w:rStyle w:val="Hyperlink"/>
@@ -1462,7 +1460,7 @@
                 <w:noProof/>
                 <w:webHidden/>
               </w:rPr>
-              <w:instrText xml:space="preserve"> PAGEREF _Toc447278336 \h </w:instrText>
+              <w:instrText xml:space="preserve"> PAGEREF _Toc40883765 \h </w:instrText>
             </w:r>
             <w:r>
               <w:rPr>
@@ -1504,7 +1502,7 @@
               <w:lang w:eastAsia="en-US"/>
             </w:rPr>
           </w:pPr>
-          <w:hyperlink w:anchor="_Toc447278337" w:history="1">
+          <w:hyperlink w:anchor="_Toc40883766" w:history="1">
             <w:r>
               <w:rPr>
                 <w:rStyle w:val="Hyperlink"/>
@@ -1531,7 +1529,7 @@
                 <w:noProof/>
                 <w:webHidden/>
               </w:rPr>
-              <w:instrText xml:space="preserve"> PAGEREF _Toc447278337 \h </w:instrText>
+              <w:instrText xml:space="preserve"> PAGEREF _Toc40883766 \h </w:instrText>
             </w:r>
             <w:r>
               <w:rPr>
@@ -1573,7 +1571,7 @@
               <w:lang w:eastAsia="en-US"/>
             </w:rPr>
           </w:pPr>
-          <w:hyperlink w:anchor="_Toc447278338" w:history="1">
+          <w:hyperlink w:anchor="_Toc40883767" w:history="1">
             <w:r>
               <w:rPr>
                 <w:rStyle w:val="Hyperlink"/>
@@ -1600,7 +1598,7 @@
                 <w:noProof/>
                 <w:webHidden/>
               </w:rPr>
-              <w:instrText xml:space="preserve"> PAGEREF _Toc447278338 \h </w:instrText>
+              <w:instrText xml:space="preserve"> PAGEREF _Toc40883767 \h </w:instrText>
             </w:r>
             <w:r>
               <w:rPr>
@@ -1642,7 +1640,7 @@
               <w:lang w:eastAsia="en-US"/>
             </w:rPr>
           </w:pPr>
-          <w:hyperlink w:anchor="_Toc447278339" w:history="1">
+          <w:hyperlink w:anchor="_Toc40883768" w:history="1">
             <w:r>
               <w:rPr>
                 <w:rStyle w:val="Hyperlink"/>
@@ -1669,7 +1667,7 @@
                 <w:noProof/>
                 <w:webHidden/>
               </w:rPr>
-              <w:instrText xml:space="preserve"> PAGEREF _Toc447278339 \h </w:instrText>
+              <w:instrText xml:space="preserve"> PAGEREF _Toc40883768 \h </w:instrText>
             </w:r>
             <w:r>
               <w:rPr>
@@ -1711,7 +1709,7 @@
               <w:lang w:eastAsia="en-US"/>
             </w:rPr>
           </w:pPr>
-          <w:hyperlink w:anchor="_Toc447278340" w:history="1">
+          <w:hyperlink w:anchor="_Toc40883769" w:history="1">
             <w:r>
               <w:rPr>
                 <w:rStyle w:val="Hyperlink"/>
@@ -1738,7 +1736,7 @@
                 <w:noProof/>
                 <w:webHidden/>
               </w:rPr>
-              <w:instrText xml:space="preserve"> PAGEREF _Toc447278340 \h </w:instrText>
+              <w:instrText xml:space="preserve"> PAGEREF _Toc40883769 \h </w:instrText>
             </w:r>
             <w:r>
               <w:rPr>
@@ -1780,7 +1778,7 @@
               <w:lang w:eastAsia="en-US"/>
             </w:rPr>
           </w:pPr>
-          <w:hyperlink w:anchor="_Toc447278341" w:history="1">
+          <w:hyperlink w:anchor="_Toc40883770" w:history="1">
             <w:r>
               <w:rPr>
                 <w:rStyle w:val="Hyperlink"/>
@@ -1807,7 +1805,7 @@
                 <w:noProof/>
                 <w:webHidden/>
               </w:rPr>
-              <w:instrText xml:space="preserve"> PAGEREF _Toc447278341 \h </w:instrText>
+              <w:instrText xml:space="preserve"> PAGEREF _Toc40883770 \h </w:instrText>
             </w:r>
             <w:r>
               <w:rPr>
@@ -1849,7 +1847,7 @@
               <w:lang w:eastAsia="en-US"/>
             </w:rPr>
           </w:pPr>
-          <w:hyperlink w:anchor="_Toc447278342" w:history="1">
+          <w:hyperlink w:anchor="_Toc40883771" w:history="1">
             <w:r>
               <w:rPr>
                 <w:rStyle w:val="Hyperlink"/>
@@ -1876,7 +1874,7 @@
                 <w:noProof/>
                 <w:webHidden/>
               </w:rPr>
-              <w:instrText xml:space="preserve"> PAGEREF _Toc447278342 \h </w:instrText>
+              <w:instrText xml:space="preserve"> PAGEREF _Toc40883771 \h </w:instrText>
             </w:r>
             <w:r>
               <w:rPr>
@@ -1918,7 +1916,7 @@
               <w:lang w:eastAsia="en-US"/>
             </w:rPr>
           </w:pPr>
-          <w:hyperlink w:anchor="_Toc447278343" w:history="1">
+          <w:hyperlink w:anchor="_Toc40883772" w:history="1">
             <w:r>
               <w:rPr>
                 <w:rStyle w:val="Hyperlink"/>
@@ -1945,7 +1943,7 @@
                 <w:noProof/>
                 <w:webHidden/>
               </w:rPr>
-              <w:instrText xml:space="preserve"> PAGEREF _Toc447278343 \h </w:instrText>
+              <w:instrText xml:space="preserve"> PAGEREF _Toc40883772 \h </w:instrText>
             </w:r>
             <w:r>
               <w:rPr>
@@ -1987,7 +1985,7 @@
               <w:lang w:eastAsia="en-US"/>
             </w:rPr>
           </w:pPr>
-          <w:hyperlink w:anchor="_Toc447278344" w:history="1">
+          <w:hyperlink w:anchor="_Toc40883773" w:history="1">
             <w:r>
               <w:rPr>
                 <w:rStyle w:val="Hyperlink"/>
@@ -2014,7 +2012,7 @@
                 <w:noProof/>
                 <w:webHidden/>
               </w:rPr>
-              <w:instrText xml:space="preserve"> PAGEREF _Toc447278344 \h </w:instrText>
+              <w:instrText xml:space="preserve"> PAGEREF _Toc40883773 \h </w:instrText>
             </w:r>
             <w:r>
               <w:rPr>
@@ -2056,7 +2054,7 @@
               <w:lang w:eastAsia="en-US"/>
             </w:rPr>
           </w:pPr>
-          <w:hyperlink w:anchor="_Toc447278345" w:history="1">
+          <w:hyperlink w:anchor="_Toc40883774" w:history="1">
             <w:r>
               <w:rPr>
                 <w:rStyle w:val="Hyperlink"/>
@@ -2083,7 +2081,7 @@
                 <w:noProof/>
                 <w:webHidden/>
               </w:rPr>
-              <w:instrText xml:space="preserve"> PAGEREF _Toc447278345 \h </w:instrText>
+              <w:instrText xml:space="preserve"> PAGEREF _Toc40883774 \h </w:instrText>
             </w:r>
             <w:r>
               <w:rPr>
@@ -2154,12 +2152,12 @@
       <w:pPr>
         <w:pStyle w:val="Heading1"/>
       </w:pPr>
-      <w:bookmarkStart w:id="2" w:name="_Toc447278316"/>
+      <w:bookmarkStart w:id="1" w:name="_Toc40883745"/>
       <w:r>
         <w:t>Morning Procedure</w:t>
       </w:r>
       <w:bookmarkEnd w:id="0"/>
-      <w:bookmarkEnd w:id="2"/>
+      <w:bookmarkEnd w:id="1"/>
       <w:r>
         <w:fldChar w:fldCharType="begin"/>
       </w:r>
@@ -2202,7 +2200,7 @@
           <w:sz w:val="20"/>
           <w:szCs w:val="20"/>
         </w:rPr>
-        <w:t>Make the coffee</w:t>
+        <w:t>Check the phone for voicemail</w:t>
       </w:r>
       <w:r>
         <w:rPr>
@@ -2221,7 +2219,7 @@
           <w:sz w:val="20"/>
           <w:szCs w:val="20"/>
         </w:rPr>
-        <w:instrText>coffee</w:instrText>
+        <w:instrText>voicemail</w:instrText>
       </w:r>
       <w:r>
         <w:instrText xml:space="preserve">" </w:instrText>
@@ -2240,7 +2238,7 @@
           <w:sz w:val="20"/>
           <w:szCs w:val="20"/>
         </w:rPr>
-        <w:t xml:space="preserve"> (1 filter in the basket, 4 to 5 scoops of coffee).  Turn the lower burner on, and pour the water into the machine.</w:t>
+        <w:t>.  #98, and enter the password (6042703907#) and hit 1 to listen to the new messages.  7 to delete, or 9 to save.</w:t>
       </w:r>
     </w:p>
     <w:p>
@@ -2263,45 +2261,7 @@
           <w:sz w:val="20"/>
           <w:szCs w:val="20"/>
         </w:rPr>
-        <w:t>Check and make sure that there is enough sugar, creamer, stir sticks, coffee</w:t>
-      </w:r>
-      <w:r>
-        <w:rPr>
-          <w:rFonts w:ascii="Arial" w:hAnsi="Arial" w:cs="Arial"/>
-          <w:sz w:val="20"/>
-          <w:szCs w:val="20"/>
-        </w:rPr>
-        <w:fldChar w:fldCharType="begin"/>
-      </w:r>
-      <w:r>
-        <w:instrText xml:space="preserve"> XE "</w:instrText>
-      </w:r>
-      <w:r>
-        <w:rPr>
-          <w:rFonts w:ascii="Arial" w:hAnsi="Arial" w:cs="Arial"/>
-          <w:sz w:val="20"/>
-          <w:szCs w:val="20"/>
-        </w:rPr>
-        <w:instrText>coffee</w:instrText>
-      </w:r>
-      <w:r>
-        <w:instrText xml:space="preserve">" </w:instrText>
-      </w:r>
-      <w:r>
-        <w:rPr>
-          <w:rFonts w:ascii="Arial" w:hAnsi="Arial" w:cs="Arial"/>
-          <w:sz w:val="20"/>
-          <w:szCs w:val="20"/>
-        </w:rPr>
-        <w:fldChar w:fldCharType="end"/>
-      </w:r>
-      <w:r>
-        <w:rPr>
-          <w:rFonts w:ascii="Arial" w:hAnsi="Arial" w:cs="Arial"/>
-          <w:sz w:val="20"/>
-          <w:szCs w:val="20"/>
-        </w:rPr>
-        <w:t xml:space="preserve"> cups, etc.</w:t>
+        <w:t>Check the fax machine (most of what comes in is junk, but there may be something of importance)</w:t>
       </w:r>
     </w:p>
     <w:p>
@@ -2324,7 +2284,79 @@
           <w:sz w:val="20"/>
           <w:szCs w:val="20"/>
         </w:rPr>
-        <w:t>Unlock the door to the hallway leading to the washroom.</w:t>
+        <w:t xml:space="preserve">Log on to the facilitator’s machine (Password is </w:t>
+      </w:r>
+      <w:r>
+        <w:rPr>
+          <w:rFonts w:ascii="Arial" w:hAnsi="Arial" w:cs="Arial"/>
+          <w:b/>
+          <w:sz w:val="20"/>
+          <w:szCs w:val="20"/>
+        </w:rPr>
+        <w:t>Westminster2</w:t>
+      </w:r>
+      <w:r>
+        <w:rPr>
+          <w:rFonts w:ascii="Arial" w:hAnsi="Arial" w:cs="Arial"/>
+          <w:sz w:val="20"/>
+          <w:szCs w:val="20"/>
+        </w:rPr>
+        <w:t>)</w:t>
+      </w:r>
+      <w:r>
+        <w:rPr>
+          <w:rFonts w:ascii="Arial" w:hAnsi="Arial" w:cs="Arial"/>
+          <w:sz w:val="20"/>
+          <w:szCs w:val="20"/>
+        </w:rPr>
+        <w:t>.</w:t>
+      </w:r>
+      <w:r>
+        <w:rPr>
+          <w:rFonts w:ascii="Arial" w:hAnsi="Arial" w:cs="Arial"/>
+          <w:sz w:val="20"/>
+          <w:szCs w:val="20"/>
+        </w:rPr>
+        <w:t xml:space="preserve">  Launch Outlook</w:t>
+      </w:r>
+      <w:r>
+        <w:rPr>
+          <w:rFonts w:ascii="Arial" w:hAnsi="Arial" w:cs="Arial"/>
+          <w:sz w:val="20"/>
+          <w:szCs w:val="20"/>
+        </w:rPr>
+        <w:fldChar w:fldCharType="begin"/>
+      </w:r>
+      <w:r>
+        <w:instrText xml:space="preserve"> XE "</w:instrText>
+      </w:r>
+      <w:r>
+        <w:rPr>
+          <w:rFonts w:ascii="Arial" w:eastAsia="Times New Roman" w:hAnsi="Arial" w:cs="Arial"/>
+          <w:color w:val="000000"/>
+          <w:sz w:val="20"/>
+          <w:szCs w:val="20"/>
+        </w:rPr>
+        <w:instrText>Outlook</w:instrText>
+      </w:r>
+      <w:r>
+        <w:instrText xml:space="preserve">" </w:instrText>
+      </w:r>
+      <w:r>
+        <w:rPr>
+          <w:rFonts w:ascii="Arial" w:hAnsi="Arial" w:cs="Arial"/>
+          <w:sz w:val="20"/>
+          <w:szCs w:val="20"/>
+        </w:rPr>
+        <w:fldChar w:fldCharType="end"/>
+      </w:r>
+      <w:r>
+        <w:rPr>
+          <w:rFonts w:ascii="Arial" w:hAnsi="Arial" w:cs="Arial"/>
+          <w:sz w:val="20"/>
+          <w:szCs w:val="20"/>
+        </w:rPr>
+        <w:t xml:space="preserve"> and check for new email.</w:t>
       </w:r>
     </w:p>
     <w:p>
@@ -2347,45 +2379,77 @@
           <w:sz w:val="20"/>
           <w:szCs w:val="20"/>
         </w:rPr>
-        <w:t>Check the phone for voicemail</w:t>
-      </w:r>
-      <w:r>
-        <w:rPr>
-          <w:rFonts w:ascii="Arial" w:hAnsi="Arial" w:cs="Arial"/>
-          <w:sz w:val="20"/>
-          <w:szCs w:val="20"/>
-        </w:rPr>
-        <w:fldChar w:fldCharType="begin"/>
-      </w:r>
-      <w:r>
-        <w:instrText xml:space="preserve"> XE "</w:instrText>
-      </w:r>
-      <w:r>
-        <w:rPr>
-          <w:rFonts w:ascii="Arial" w:hAnsi="Arial" w:cs="Arial"/>
-          <w:sz w:val="20"/>
-          <w:szCs w:val="20"/>
-        </w:rPr>
-        <w:instrText>voicemail</w:instrText>
-      </w:r>
-      <w:r>
-        <w:instrText xml:space="preserve">" </w:instrText>
-      </w:r>
-      <w:r>
-        <w:rPr>
-          <w:rFonts w:ascii="Arial" w:hAnsi="Arial" w:cs="Arial"/>
-          <w:sz w:val="20"/>
-          <w:szCs w:val="20"/>
-        </w:rPr>
-        <w:fldChar w:fldCharType="end"/>
-      </w:r>
-      <w:r>
-        <w:rPr>
-          <w:rFonts w:ascii="Arial" w:hAnsi="Arial" w:cs="Arial"/>
-          <w:sz w:val="20"/>
-          <w:szCs w:val="20"/>
-        </w:rPr>
-        <w:t>.  #98, and enter the password (6042703907#) and hit 1 to listen to the new messages.  7 to delete, or 9 to save.</w:t>
+        <w:t xml:space="preserve">Check for </w:t>
+      </w:r>
+      <w:r>
+        <w:rPr>
+          <w:rFonts w:ascii="Arial" w:hAnsi="Arial" w:cs="Arial"/>
+          <w:i/>
+          <w:sz w:val="20"/>
+          <w:szCs w:val="20"/>
+        </w:rPr>
+        <w:t xml:space="preserve">See Admin </w:t>
+      </w:r>
+      <w:r>
+        <w:rPr>
+          <w:rFonts w:ascii="Arial" w:hAnsi="Arial" w:cs="Arial"/>
+          <w:sz w:val="20"/>
+          <w:szCs w:val="20"/>
+        </w:rPr>
+        <w:t xml:space="preserve">messages on the attendance computer. This occurs when students sign in for the day, but do not sign out when they leave. This will prevent the student from being able to login the next day until the flag is cleared. To do this, log in to the attendance account (Username: </w:t>
+      </w:r>
+      <w:proofErr w:type="spellStart"/>
+      <w:r>
+        <w:rPr>
+          <w:rFonts w:ascii="Arial" w:hAnsi="Arial" w:cs="Arial"/>
+          <w:sz w:val="20"/>
+          <w:szCs w:val="20"/>
+        </w:rPr>
+        <w:t>richmond.att</w:t>
+      </w:r>
+      <w:proofErr w:type="spellEnd"/>
+      <w:r>
+        <w:rPr>
+          <w:rFonts w:ascii="Arial" w:hAnsi="Arial" w:cs="Arial"/>
+          <w:sz w:val="20"/>
+          <w:szCs w:val="20"/>
+        </w:rPr>
+        <w:t xml:space="preserve"> and Password: </w:t>
+      </w:r>
+      <w:proofErr w:type="spellStart"/>
+      <w:r>
+        <w:rPr>
+          <w:rFonts w:ascii="Arial" w:hAnsi="Arial" w:cs="Arial"/>
+          <w:sz w:val="20"/>
+          <w:szCs w:val="20"/>
+        </w:rPr>
+        <w:t>buswell</w:t>
+      </w:r>
+      <w:proofErr w:type="spellEnd"/>
+      <w:r>
+        <w:rPr>
+          <w:rFonts w:ascii="Arial" w:hAnsi="Arial" w:cs="Arial"/>
+          <w:sz w:val="20"/>
+          <w:szCs w:val="20"/>
+        </w:rPr>
+        <w:t xml:space="preserve">) in ACME. Click </w:t>
+      </w:r>
+      <w:r>
+        <w:rPr>
+          <w:rFonts w:ascii="Arial" w:hAnsi="Arial" w:cs="Arial"/>
+          <w:b/>
+          <w:sz w:val="20"/>
+          <w:szCs w:val="20"/>
+        </w:rPr>
+        <w:t xml:space="preserve">Learn -&gt; Attendance Recorder -&gt; Admin Management. </w:t>
+      </w:r>
+      <w:r>
+        <w:rPr>
+          <w:rFonts w:ascii="Arial" w:hAnsi="Arial" w:cs="Arial"/>
+          <w:sz w:val="20"/>
+          <w:szCs w:val="20"/>
+        </w:rPr>
+        <w:t>Click on the student’s name, and enter the time that they actually left, along with a reason that the change is being made.  Click Apply.  Refresh the recorder on the attendance computer, and the student should now be able to log in.</w:t>
       </w:r>
     </w:p>
     <w:p>
@@ -2408,16 +2472,44 @@
           <w:sz w:val="20"/>
           <w:szCs w:val="20"/>
         </w:rPr>
-        <w:t>Check the fax machine (most of what comes in is junk, but there may be something of importance)</w:t>
-      </w:r>
-    </w:p>
-    <w:p>
-      <w:pPr>
-        <w:pStyle w:val="NoSpacing"/>
-        <w:numPr>
-          <w:ilvl w:val="0"/>
-          <w:numId w:val="19"/>
-        </w:numPr>
+        <w:t xml:space="preserve">When students arrive, put a check under the </w:t>
+      </w:r>
+      <w:r>
+        <w:rPr>
+          <w:rFonts w:ascii="Arial" w:hAnsi="Arial" w:cs="Arial"/>
+          <w:sz w:val="20"/>
+          <w:szCs w:val="20"/>
+        </w:rPr>
+        <w:t>day’s</w:t>
+      </w:r>
+      <w:r>
+        <w:rPr>
+          <w:rFonts w:ascii="Arial" w:hAnsi="Arial" w:cs="Arial"/>
+          <w:sz w:val="20"/>
+          <w:szCs w:val="20"/>
+        </w:rPr>
+        <w:t xml:space="preserve"> col</w:t>
+      </w:r>
+      <w:r>
+        <w:rPr>
+          <w:rFonts w:ascii="Arial" w:hAnsi="Arial" w:cs="Arial"/>
+          <w:sz w:val="20"/>
+          <w:szCs w:val="20"/>
+        </w:rPr>
+        <w:t xml:space="preserve">umn on the attendance tracker. </w:t>
+      </w:r>
+      <w:r>
+        <w:rPr>
+          <w:rFonts w:ascii="Arial" w:hAnsi="Arial" w:cs="Arial"/>
+          <w:sz w:val="20"/>
+          <w:szCs w:val="20"/>
+        </w:rPr>
+        <w:t>This is in addition to them logging in to the attendance recorder.</w:t>
+      </w:r>
+    </w:p>
+    <w:p>
+      <w:pPr>
+        <w:pStyle w:val="NoSpacing"/>
         <w:jc w:val="both"/>
         <w:rPr>
           <w:rFonts w:ascii="Arial" w:hAnsi="Arial" w:cs="Arial"/>
@@ -2425,171 +2517,6 @@
           <w:szCs w:val="20"/>
         </w:rPr>
       </w:pPr>
-      <w:r>
-        <w:rPr>
-          <w:rFonts w:ascii="Arial" w:hAnsi="Arial" w:cs="Arial"/>
-          <w:sz w:val="20"/>
-          <w:szCs w:val="20"/>
-        </w:rPr>
-        <w:t xml:space="preserve">Log on to the facilitator’s machine (Password is </w:t>
-      </w:r>
-      <w:r>
-        <w:rPr>
-          <w:rFonts w:ascii="Arial" w:hAnsi="Arial" w:cs="Arial"/>
-          <w:b/>
-          <w:sz w:val="20"/>
-          <w:szCs w:val="20"/>
-        </w:rPr>
-        <w:t>rec3ption</w:t>
-      </w:r>
-      <w:r>
-        <w:rPr>
-          <w:rFonts w:ascii="Arial" w:hAnsi="Arial" w:cs="Arial"/>
-          <w:sz w:val="20"/>
-          <w:szCs w:val="20"/>
-        </w:rPr>
-        <w:t>)</w:t>
-      </w:r>
-      <w:r>
-        <w:rPr>
-          <w:rFonts w:ascii="Arial" w:hAnsi="Arial" w:cs="Arial"/>
-          <w:sz w:val="20"/>
-          <w:szCs w:val="20"/>
-        </w:rPr>
-        <w:t>.</w:t>
-      </w:r>
-      <w:r>
-        <w:rPr>
-          <w:rFonts w:ascii="Arial" w:hAnsi="Arial" w:cs="Arial"/>
-          <w:sz w:val="20"/>
-          <w:szCs w:val="20"/>
-        </w:rPr>
-        <w:t xml:space="preserve">  Launch Outlook</w:t>
-      </w:r>
-      <w:r>
-        <w:rPr>
-          <w:rFonts w:ascii="Arial" w:hAnsi="Arial" w:cs="Arial"/>
-          <w:sz w:val="20"/>
-          <w:szCs w:val="20"/>
-        </w:rPr>
-        <w:fldChar w:fldCharType="begin"/>
-      </w:r>
-      <w:r>
-        <w:instrText xml:space="preserve"> XE "</w:instrText>
-      </w:r>
-      <w:r>
-        <w:rPr>
-          <w:rFonts w:ascii="Arial" w:eastAsia="Times New Roman" w:hAnsi="Arial" w:cs="Arial"/>
-          <w:color w:val="000000"/>
-          <w:sz w:val="20"/>
-          <w:szCs w:val="20"/>
-        </w:rPr>
-        <w:instrText>Outlook</w:instrText>
-      </w:r>
-      <w:r>
-        <w:instrText xml:space="preserve">" </w:instrText>
-      </w:r>
-      <w:r>
-        <w:rPr>
-          <w:rFonts w:ascii="Arial" w:hAnsi="Arial" w:cs="Arial"/>
-          <w:sz w:val="20"/>
-          <w:szCs w:val="20"/>
-        </w:rPr>
-        <w:fldChar w:fldCharType="end"/>
-      </w:r>
-      <w:r>
-        <w:rPr>
-          <w:rFonts w:ascii="Arial" w:hAnsi="Arial" w:cs="Arial"/>
-          <w:sz w:val="20"/>
-          <w:szCs w:val="20"/>
-        </w:rPr>
-        <w:t xml:space="preserve"> and check for new email.</w:t>
-      </w:r>
-    </w:p>
-    <w:p>
-      <w:pPr>
-        <w:pStyle w:val="NoSpacing"/>
-        <w:numPr>
-          <w:ilvl w:val="0"/>
-          <w:numId w:val="19"/>
-        </w:numPr>
-        <w:jc w:val="both"/>
-        <w:rPr>
-          <w:rFonts w:ascii="Arial" w:hAnsi="Arial" w:cs="Arial"/>
-          <w:sz w:val="20"/>
-          <w:szCs w:val="20"/>
-        </w:rPr>
-      </w:pPr>
-      <w:r>
-        <w:rPr>
-          <w:rFonts w:ascii="Arial" w:hAnsi="Arial" w:cs="Arial"/>
-          <w:sz w:val="20"/>
-          <w:szCs w:val="20"/>
-        </w:rPr>
-        <w:t xml:space="preserve">When students arrive, put a check under the </w:t>
-      </w:r>
-      <w:r>
-        <w:rPr>
-          <w:rFonts w:ascii="Arial" w:hAnsi="Arial" w:cs="Arial"/>
-          <w:sz w:val="20"/>
-          <w:szCs w:val="20"/>
-        </w:rPr>
-        <w:t>day’s</w:t>
-      </w:r>
-      <w:r>
-        <w:rPr>
-          <w:rFonts w:ascii="Arial" w:hAnsi="Arial" w:cs="Arial"/>
-          <w:sz w:val="20"/>
-          <w:szCs w:val="20"/>
-        </w:rPr>
-        <w:t xml:space="preserve"> column on the attendance tracker.  This is in addition to them logging in to the attendance recorder.</w:t>
-      </w:r>
-    </w:p>
-    <w:p>
-      <w:pPr>
-        <w:pStyle w:val="NoSpacing"/>
-        <w:jc w:val="both"/>
-        <w:rPr>
-          <w:rFonts w:ascii="Arial" w:hAnsi="Arial" w:cs="Arial"/>
-          <w:sz w:val="20"/>
-          <w:szCs w:val="20"/>
-        </w:rPr>
-      </w:pPr>
-    </w:p>
-    <w:p>
-      <w:pPr>
-        <w:pStyle w:val="NoSpacing"/>
-        <w:jc w:val="both"/>
-        <w:rPr>
-          <w:rFonts w:ascii="Arial" w:hAnsi="Arial" w:cs="Arial"/>
-          <w:sz w:val="20"/>
-          <w:szCs w:val="20"/>
-        </w:rPr>
-      </w:pPr>
-      <w:r>
-        <w:rPr>
-          <w:rFonts w:ascii="Arial" w:hAnsi="Arial" w:cs="Arial"/>
-          <w:sz w:val="20"/>
-          <w:szCs w:val="20"/>
-        </w:rPr>
-        <w:t xml:space="preserve">If there are any questions that you can’t answer, feel free to call </w:t>
-      </w:r>
-      <w:r>
-        <w:rPr>
-          <w:rFonts w:ascii="Arial" w:hAnsi="Arial" w:cs="Arial"/>
-          <w:sz w:val="20"/>
-          <w:szCs w:val="20"/>
-        </w:rPr>
-        <w:t>Leo</w:t>
-      </w:r>
-      <w:r>
-        <w:rPr>
-          <w:rFonts w:ascii="Arial" w:hAnsi="Arial" w:cs="Arial"/>
-          <w:sz w:val="20"/>
-          <w:szCs w:val="20"/>
-        </w:rPr>
-        <w:t xml:space="preserve"> in Langley (604.532.4040) or Joanne in Abbotsford (1.604.855.3315). </w:t>
-      </w:r>
     </w:p>
     <w:p>
       <w:pPr>
@@ -2646,14 +2573,14 @@
       <w:pPr>
         <w:pStyle w:val="Heading1"/>
       </w:pPr>
-      <w:bookmarkStart w:id="3" w:name="_Toc392495795"/>
-      <w:bookmarkStart w:id="4" w:name="_Toc447278317"/>
+      <w:bookmarkStart w:id="2" w:name="_Toc392495795"/>
+      <w:bookmarkStart w:id="3" w:name="_Toc40883746"/>
       <w:r>
         <w:lastRenderedPageBreak/>
         <w:t>Book Orders</w:t>
       </w:r>
+      <w:bookmarkEnd w:id="2"/>
       <w:bookmarkEnd w:id="3"/>
-      <w:bookmarkEnd w:id="4"/>
     </w:p>
     <w:p>
       <w:pPr>
@@ -2741,7 +2668,25 @@
           <w:sz w:val="20"/>
           <w:szCs w:val="20"/>
         </w:rPr>
-        <w:t xml:space="preserve"> on the desktop of the Facilitator’s machine.  If it is updated properly, it should only be necessary to complete a physical count every other month.  The database contains the Master List (which is the only module that should need to be modified), Books on Hand, Books on Order, and Books on Loan.  As the Master List is updated, it should update all other modules.</w:t>
+        <w:t xml:space="preserve"> on the desktop of the Facilitator’s machine.  If it is updated properly, it should only be necessary to complete a physical count every other month.  The database contains the Master List (which is the only module that </w:t>
+      </w:r>
+      <w:r>
+        <w:rPr>
+          <w:rFonts w:ascii="Arial" w:eastAsia="Times New Roman" w:hAnsi="Arial" w:cs="Arial"/>
+          <w:color w:val="000000"/>
+          <w:sz w:val="20"/>
+          <w:szCs w:val="20"/>
+        </w:rPr>
+        <w:t>can</w:t>
+      </w:r>
+      <w:r>
+        <w:rPr>
+          <w:rFonts w:ascii="Arial" w:eastAsia="Times New Roman" w:hAnsi="Arial" w:cs="Arial"/>
+          <w:color w:val="000000"/>
+          <w:sz w:val="20"/>
+          <w:szCs w:val="20"/>
+        </w:rPr>
+        <w:t xml:space="preserve"> be modified), Books on Hand, Books on Order, and Books on Loan.  As the Master List is updated, it should update all other modules.</w:t>
       </w:r>
     </w:p>
     <w:p>
@@ -2862,7 +2807,7 @@
           <w:sz w:val="20"/>
           <w:szCs w:val="20"/>
         </w:rPr>
-        <w:t>Obviously, for those with counts less than what is needed, books will need to be ordered</w:t>
+        <w:t>Print a copy of the inventory sheets and take a physical inventory of the books.  Then compare what’s on hand with what is required for the coming month. Obviously if the quantity of a book is less than what is required, books will need to be ordered. Ensure that the On Order field is updated in the Book Inventory database.</w:t>
       </w:r>
     </w:p>
     <w:p>
@@ -3008,6 +2953,9 @@
       <w:r>
         <w:t>.</w:t>
       </w:r>
+      <w:r>
+        <w:t xml:space="preserve"> If you need to order more Student Data Sheets, this is done in the Literature section. Up to 100 can be ordered at a time, although you can order more in subsequent months.</w:t>
+      </w:r>
     </w:p>
     <w:p>
       <w:pPr>
@@ -3140,11 +3088,9 @@
         </w:rPr>
         <w:instrText>Word</w:instrText>
       </w:r>
-      <w:proofErr w:type="gramStart"/>
       <w:r>
         <w:instrText xml:space="preserve">" </w:instrText>
       </w:r>
-      <w:proofErr w:type="gramEnd"/>
       <w:r>
         <w:rPr>
           <w:rFonts w:ascii="Arial" w:eastAsia="Times New Roman" w:hAnsi="Arial" w:cs="Arial"/>
@@ -3314,7 +3260,7 @@
           <w:sz w:val="20"/>
           <w:szCs w:val="20"/>
         </w:rPr>
-        <w:br/>
+        <w:t>With the cost of the Office books now dropping to $4.00 - $8.00 per book, there should be no reason not to have books on hand.  There are also digital copies that students can use if there is ever a need to wait for a book to come in.</w:t>
       </w:r>
       <w:r>
         <w:rPr>
@@ -3324,6 +3270,36 @@
           <w:szCs w:val="20"/>
         </w:rPr>
         <w:br/>
+      </w:r>
+      <w:r>
+        <w:rPr>
+          <w:rFonts w:ascii="Arial" w:eastAsia="Times New Roman" w:hAnsi="Arial" w:cs="Arial"/>
+          <w:color w:val="000000"/>
+          <w:sz w:val="20"/>
+          <w:szCs w:val="20"/>
+        </w:rPr>
+        <w:br/>
+      </w:r>
+    </w:p>
+    <w:p>
+      <w:pPr>
+        <w:shd w:val="clear" w:color="auto" w:fill="FFFFFF"/>
+        <w:spacing w:before="96" w:after="120" w:line="288" w:lineRule="atLeast"/>
+        <w:rPr>
+          <w:rFonts w:ascii="Arial" w:eastAsia="Times New Roman" w:hAnsi="Arial" w:cs="Arial"/>
+          <w:color w:val="000000"/>
+          <w:sz w:val="20"/>
+          <w:szCs w:val="20"/>
+        </w:rPr>
+      </w:pPr>
+      <w:r>
+        <w:rPr>
+          <w:rFonts w:ascii="Arial" w:eastAsia="Times New Roman" w:hAnsi="Arial" w:cs="Arial"/>
+          <w:color w:val="000000"/>
+          <w:sz w:val="20"/>
+          <w:szCs w:val="20"/>
+        </w:rPr>
+        <w:lastRenderedPageBreak/>
         <w:t xml:space="preserve">When the book orders come in, check the quantities against the packing list and confirm that everything was received. </w:t>
       </w:r>
       <w:r>
@@ -3386,18 +3362,18 @@
       <w:pPr>
         <w:pStyle w:val="Heading1"/>
       </w:pPr>
-      <w:bookmarkStart w:id="5" w:name="_Toc355966190"/>
-      <w:bookmarkStart w:id="6" w:name="_Toc392495796"/>
+      <w:bookmarkStart w:id="4" w:name="_Toc355966190"/>
+      <w:bookmarkStart w:id="5" w:name="_Toc392495796"/>
     </w:p>
     <w:p>
       <w:pPr>
         <w:pStyle w:val="Heading1"/>
       </w:pPr>
-      <w:bookmarkStart w:id="7" w:name="_Toc447278318"/>
+      <w:bookmarkStart w:id="6" w:name="_Toc40883747"/>
       <w:r>
         <w:t>Book Projection Spreadsheet</w:t>
       </w:r>
-      <w:bookmarkEnd w:id="7"/>
+      <w:bookmarkEnd w:id="6"/>
       <w:r>
         <w:fldChar w:fldCharType="begin"/>
       </w:r>
@@ -3520,13 +3496,13 @@
       <w:pPr>
         <w:pStyle w:val="Heading1"/>
       </w:pPr>
-      <w:bookmarkStart w:id="8" w:name="_Toc447278319"/>
+      <w:bookmarkStart w:id="7" w:name="_Toc40883748"/>
       <w:r>
         <w:t>Configuring Typing Trainer</w:t>
       </w:r>
+      <w:bookmarkEnd w:id="4"/>
       <w:bookmarkEnd w:id="5"/>
-      <w:bookmarkEnd w:id="6"/>
-      <w:bookmarkEnd w:id="8"/>
+      <w:bookmarkEnd w:id="7"/>
     </w:p>
     <w:p>
       <w:pPr>
@@ -3551,7 +3527,7 @@
           <w:sz w:val="20"/>
           <w:szCs w:val="20"/>
         </w:rPr>
-        <w:t>Open and close the Student Data Folder on the desktop, or Typing Trainer will not launch correctly</w:t>
+        <w:t>Launch Typing Trainer from the desktop</w:t>
       </w:r>
     </w:p>
     <w:p>
@@ -3577,7 +3553,18 @@
           <w:sz w:val="20"/>
           <w:szCs w:val="20"/>
         </w:rPr>
-        <w:t>Launch Typing Trainer from the desktop</w:t>
+        <w:t>Username: Administrator (case sensitive), password: </w:t>
+      </w:r>
+      <w:r>
+        <w:rPr>
+          <w:rFonts w:ascii="Arial" w:eastAsia="Times New Roman" w:hAnsi="Arial" w:cs="Arial"/>
+          <w:b/>
+          <w:bCs/>
+          <w:color w:val="000000"/>
+          <w:sz w:val="20"/>
+          <w:szCs w:val="20"/>
+        </w:rPr>
+        <w:t>AOLType23</w:t>
       </w:r>
     </w:p>
     <w:p>
@@ -3603,7 +3590,7 @@
           <w:sz w:val="20"/>
           <w:szCs w:val="20"/>
         </w:rPr>
-        <w:t>Username: Administrator (case sensitive), password: </w:t>
+        <w:t>Click </w:t>
       </w:r>
       <w:r>
         <w:rPr>
@@ -3614,7 +3601,7 @@
           <w:sz w:val="20"/>
           <w:szCs w:val="20"/>
         </w:rPr>
-        <w:t>AOLType23</w:t>
+        <w:t>Create User</w:t>
       </w:r>
     </w:p>
     <w:p>
@@ -3640,18 +3627,16 @@
           <w:sz w:val="20"/>
           <w:szCs w:val="20"/>
         </w:rPr>
-        <w:t>Click </w:t>
+        <w:t xml:space="preserve">Username is the </w:t>
       </w:r>
       <w:r>
         <w:rPr>
           <w:rFonts w:ascii="Arial" w:eastAsia="Times New Roman" w:hAnsi="Arial" w:cs="Arial"/>
-          <w:b/>
-          <w:bCs/>
           <w:color w:val="000000"/>
           <w:sz w:val="20"/>
           <w:szCs w:val="20"/>
         </w:rPr>
-        <w:t>Create User</w:t>
+        <w:t>student’s first name</w:t>
       </w:r>
     </w:p>
     <w:p>
@@ -3677,7 +3662,7 @@
           <w:sz w:val="20"/>
           <w:szCs w:val="20"/>
         </w:rPr>
-        <w:t xml:space="preserve">Username is the </w:t>
+        <w:t xml:space="preserve">Password is </w:t>
       </w:r>
       <w:r>
         <w:rPr>
@@ -3686,7 +3671,7 @@
           <w:sz w:val="20"/>
           <w:szCs w:val="20"/>
         </w:rPr>
-        <w:t>student’s first name</w:t>
+        <w:t>also the student’s first name</w:t>
       </w:r>
     </w:p>
     <w:p>
@@ -3712,42 +3697,6 @@
           <w:sz w:val="20"/>
           <w:szCs w:val="20"/>
         </w:rPr>
-        <w:t xml:space="preserve">Password is </w:t>
-      </w:r>
-      <w:r>
-        <w:rPr>
-          <w:rFonts w:ascii="Arial" w:eastAsia="Times New Roman" w:hAnsi="Arial" w:cs="Arial"/>
-          <w:b/>
-          <w:color w:val="000000"/>
-          <w:sz w:val="20"/>
-          <w:szCs w:val="20"/>
-        </w:rPr>
-        <w:t>password</w:t>
-      </w:r>
-    </w:p>
-    <w:p>
-      <w:pPr>
-        <w:numPr>
-          <w:ilvl w:val="0"/>
-          <w:numId w:val="3"/>
-        </w:numPr>
-        <w:shd w:val="clear" w:color="auto" w:fill="FFFFFF"/>
-        <w:spacing w:before="100" w:beforeAutospacing="1" w:after="24" w:line="288" w:lineRule="atLeast"/>
-        <w:ind w:left="768"/>
-        <w:rPr>
-          <w:rFonts w:ascii="Arial" w:eastAsia="Times New Roman" w:hAnsi="Arial" w:cs="Arial"/>
-          <w:color w:val="000000"/>
-          <w:sz w:val="20"/>
-          <w:szCs w:val="20"/>
-        </w:rPr>
-      </w:pPr>
-      <w:r>
-        <w:rPr>
-          <w:rFonts w:ascii="Arial" w:eastAsia="Times New Roman" w:hAnsi="Arial" w:cs="Arial"/>
-          <w:color w:val="000000"/>
-          <w:sz w:val="20"/>
-          <w:szCs w:val="20"/>
-        </w:rPr>
         <w:t>Click </w:t>
       </w:r>
       <w:r>
@@ -3830,11 +3779,9 @@
         </w:rPr>
         <w:instrText>Keyboarding</w:instrText>
       </w:r>
-      <w:proofErr w:type="gramStart"/>
       <w:r>
         <w:instrText xml:space="preserve">" </w:instrText>
       </w:r>
-      <w:proofErr w:type="gramEnd"/>
       <w:r>
         <w:rPr>
           <w:rFonts w:ascii="Arial" w:eastAsia="Times New Roman" w:hAnsi="Arial" w:cs="Arial"/>
@@ -3867,6 +3814,16 @@
         </w:rPr>
         <w:t>red</w:t>
       </w:r>
+      <w:r>
+        <w:rPr>
+          <w:rFonts w:ascii="Arial" w:eastAsia="Times New Roman" w:hAnsi="Arial" w:cs="Arial"/>
+          <w:color w:val="000000"/>
+          <w:sz w:val="20"/>
+          <w:szCs w:val="20"/>
+          <w:lang w:eastAsia="zh-TW"/>
+        </w:rPr>
+        <w:t>.</w:t>
+      </w:r>
     </w:p>
     <w:p>
       <w:pPr>
@@ -3882,918 +3839,59 @@
       <w:pPr>
         <w:pStyle w:val="Heading1"/>
       </w:pPr>
-      <w:bookmarkStart w:id="9" w:name="_Toc392495797"/>
+      <w:bookmarkStart w:id="8" w:name="_Toc392495797"/>
     </w:p>
     <w:p/>
     <w:p>
       <w:pPr>
         <w:pStyle w:val="Heading1"/>
       </w:pPr>
-      <w:bookmarkStart w:id="10" w:name="_Toc447278320"/>
+      <w:bookmarkStart w:id="9" w:name="_Toc40883749"/>
+      <w:bookmarkEnd w:id="8"/>
       <w:r>
         <w:lastRenderedPageBreak/>
-        <w:t>Building a New File</w:t>
+        <w:t>Starting a New Student</w:t>
       </w:r>
       <w:bookmarkEnd w:id="9"/>
+    </w:p>
+    <w:p>
+      <w:pPr>
+        <w:pStyle w:val="NoSpacing"/>
+      </w:pPr>
+    </w:p>
+    <w:p>
+      <w:pPr>
+        <w:pStyle w:val="NoSpacing"/>
+        <w:rPr>
+          <w:rFonts w:ascii="Arial" w:hAnsi="Arial" w:cs="Arial"/>
+          <w:sz w:val="20"/>
+          <w:szCs w:val="20"/>
+        </w:rPr>
+      </w:pPr>
+      <w:r>
+        <w:rPr>
+          <w:rFonts w:ascii="Arial" w:hAnsi="Arial" w:cs="Arial"/>
+          <w:sz w:val="20"/>
+          <w:szCs w:val="20"/>
+        </w:rPr>
+        <w:t>1. Ensure the file has the following documents:</w:t>
+      </w:r>
+    </w:p>
+    <w:p>
+      <w:pPr>
+        <w:pStyle w:val="Heading1"/>
+      </w:pPr>
+      <w:bookmarkStart w:id="10" w:name="_Toc355966193"/>
+      <w:bookmarkStart w:id="11" w:name="_Toc392495798"/>
+      <w:bookmarkStart w:id="12" w:name="_Toc40883750"/>
+      <w:bookmarkStart w:id="13" w:name="_GoBack"/>
+      <w:bookmarkEnd w:id="13"/>
+      <w:r>
+        <w:t>Order of Student Files</w:t>
+      </w:r>
       <w:bookmarkEnd w:id="10"/>
-    </w:p>
-    <w:p>
-      <w:pPr>
-        <w:pStyle w:val="NoSpacing"/>
-      </w:pPr>
-    </w:p>
-    <w:p>
-      <w:pPr>
-        <w:pStyle w:val="NoSpacing"/>
-        <w:rPr>
-          <w:rFonts w:ascii="Arial" w:hAnsi="Arial" w:cs="Arial"/>
-          <w:sz w:val="20"/>
-          <w:szCs w:val="20"/>
-        </w:rPr>
-      </w:pPr>
-      <w:r>
-        <w:rPr>
-          <w:rFonts w:ascii="Arial" w:hAnsi="Arial" w:cs="Arial"/>
-          <w:sz w:val="20"/>
-          <w:szCs w:val="20"/>
-        </w:rPr>
-        <w:t>1. Ensure the file has the following documents:</w:t>
-      </w:r>
-    </w:p>
-    <w:p>
-      <w:pPr>
-        <w:pStyle w:val="NoSpacing"/>
-        <w:numPr>
-          <w:ilvl w:val="0"/>
-          <w:numId w:val="4"/>
-        </w:numPr>
-        <w:rPr>
-          <w:rFonts w:ascii="Arial" w:hAnsi="Arial" w:cs="Arial"/>
-          <w:sz w:val="20"/>
-          <w:szCs w:val="20"/>
-        </w:rPr>
-      </w:pPr>
-      <w:r>
-        <w:rPr>
-          <w:rFonts w:ascii="Arial" w:hAnsi="Arial" w:cs="Arial"/>
-          <w:sz w:val="20"/>
-          <w:szCs w:val="20"/>
-        </w:rPr>
-        <w:t>‘File Checklist</w:t>
-      </w:r>
-      <w:r>
-        <w:rPr>
-          <w:rFonts w:ascii="Arial" w:hAnsi="Arial" w:cs="Arial"/>
-          <w:sz w:val="20"/>
-          <w:szCs w:val="20"/>
-        </w:rPr>
-        <w:fldChar w:fldCharType="begin"/>
-      </w:r>
-      <w:r>
-        <w:instrText xml:space="preserve"> XE "</w:instrText>
-      </w:r>
-      <w:r>
-        <w:rPr>
-          <w:rFonts w:ascii="Arial" w:hAnsi="Arial" w:cs="Arial"/>
-          <w:sz w:val="20"/>
-          <w:szCs w:val="20"/>
-        </w:rPr>
-        <w:instrText>File Checklist</w:instrText>
-      </w:r>
-      <w:r>
-        <w:instrText xml:space="preserve">" </w:instrText>
-      </w:r>
-      <w:r>
-        <w:rPr>
-          <w:rFonts w:ascii="Arial" w:hAnsi="Arial" w:cs="Arial"/>
-          <w:sz w:val="20"/>
-          <w:szCs w:val="20"/>
-        </w:rPr>
-        <w:fldChar w:fldCharType="end"/>
-      </w:r>
-      <w:r>
-        <w:rPr>
-          <w:rFonts w:ascii="Arial" w:hAnsi="Arial" w:cs="Arial"/>
-          <w:sz w:val="20"/>
-          <w:szCs w:val="20"/>
-        </w:rPr>
-        <w:t>’ stapled to the left side of the file with a photocopy of student’s ID</w:t>
-      </w:r>
-    </w:p>
-    <w:p>
-      <w:pPr>
-        <w:pStyle w:val="NoSpacing"/>
-        <w:numPr>
-          <w:ilvl w:val="0"/>
-          <w:numId w:val="4"/>
-        </w:numPr>
-        <w:rPr>
-          <w:rFonts w:ascii="Arial" w:hAnsi="Arial" w:cs="Arial"/>
-          <w:sz w:val="20"/>
-          <w:szCs w:val="20"/>
-        </w:rPr>
-      </w:pPr>
-      <w:r>
-        <w:rPr>
-          <w:rFonts w:ascii="Arial" w:hAnsi="Arial" w:cs="Arial"/>
-          <w:sz w:val="20"/>
-          <w:szCs w:val="20"/>
-        </w:rPr>
-        <w:t>‘Monthly Reports</w:t>
-      </w:r>
-      <w:r>
-        <w:rPr>
-          <w:rFonts w:ascii="Arial" w:hAnsi="Arial" w:cs="Arial"/>
-          <w:sz w:val="20"/>
-          <w:szCs w:val="20"/>
-        </w:rPr>
-        <w:fldChar w:fldCharType="begin"/>
-      </w:r>
-      <w:r>
-        <w:instrText xml:space="preserve"> XE "</w:instrText>
-      </w:r>
-      <w:r>
-        <w:rPr>
-          <w:rFonts w:ascii="Arial" w:hAnsi="Arial" w:cs="Arial"/>
-          <w:sz w:val="20"/>
-          <w:szCs w:val="20"/>
-        </w:rPr>
-        <w:instrText>Monthly Reports</w:instrText>
-      </w:r>
-      <w:r>
-        <w:instrText xml:space="preserve">" </w:instrText>
-      </w:r>
-      <w:r>
-        <w:rPr>
-          <w:rFonts w:ascii="Arial" w:hAnsi="Arial" w:cs="Arial"/>
-          <w:sz w:val="20"/>
-          <w:szCs w:val="20"/>
-        </w:rPr>
-        <w:fldChar w:fldCharType="end"/>
-      </w:r>
-      <w:r>
-        <w:rPr>
-          <w:rFonts w:ascii="Arial" w:hAnsi="Arial" w:cs="Arial"/>
-          <w:sz w:val="20"/>
-          <w:szCs w:val="20"/>
-        </w:rPr>
-        <w:t>’ stapled to the right side of the file</w:t>
-      </w:r>
-    </w:p>
-    <w:p>
-      <w:pPr>
-        <w:pStyle w:val="NoSpacing"/>
-        <w:numPr>
-          <w:ilvl w:val="0"/>
-          <w:numId w:val="4"/>
-        </w:numPr>
-        <w:rPr>
-          <w:rFonts w:ascii="Arial" w:hAnsi="Arial" w:cs="Arial"/>
-          <w:sz w:val="20"/>
-          <w:szCs w:val="20"/>
-        </w:rPr>
-      </w:pPr>
-      <w:r>
-        <w:rPr>
-          <w:rFonts w:ascii="Arial" w:hAnsi="Arial" w:cs="Arial"/>
-          <w:sz w:val="20"/>
-          <w:szCs w:val="20"/>
-        </w:rPr>
-        <w:t>Signed Contract with Appendix B</w:t>
-      </w:r>
-      <w:r>
-        <w:rPr>
-          <w:rFonts w:ascii="Arial" w:hAnsi="Arial" w:cs="Arial"/>
-          <w:sz w:val="20"/>
-          <w:szCs w:val="20"/>
-        </w:rPr>
-        <w:fldChar w:fldCharType="begin"/>
-      </w:r>
-      <w:r>
-        <w:instrText xml:space="preserve"> XE "</w:instrText>
-      </w:r>
-      <w:r>
-        <w:rPr>
-          <w:rFonts w:ascii="Arial" w:hAnsi="Arial" w:cs="Arial"/>
-          <w:sz w:val="20"/>
-          <w:szCs w:val="20"/>
-        </w:rPr>
-        <w:instrText>Appendix B</w:instrText>
-      </w:r>
-      <w:r>
-        <w:instrText xml:space="preserve">" </w:instrText>
-      </w:r>
-      <w:r>
-        <w:rPr>
-          <w:rFonts w:ascii="Arial" w:hAnsi="Arial" w:cs="Arial"/>
-          <w:sz w:val="20"/>
-          <w:szCs w:val="20"/>
-        </w:rPr>
-        <w:fldChar w:fldCharType="end"/>
-      </w:r>
-      <w:r>
-        <w:rPr>
-          <w:rFonts w:ascii="Arial" w:hAnsi="Arial" w:cs="Arial"/>
-          <w:sz w:val="20"/>
-          <w:szCs w:val="20"/>
-        </w:rPr>
-        <w:t xml:space="preserve"> and Appendix A</w:t>
-      </w:r>
-      <w:r>
-        <w:rPr>
-          <w:rFonts w:ascii="Arial" w:hAnsi="Arial" w:cs="Arial"/>
-          <w:sz w:val="20"/>
-          <w:szCs w:val="20"/>
-        </w:rPr>
-        <w:fldChar w:fldCharType="begin"/>
-      </w:r>
-      <w:r>
-        <w:instrText xml:space="preserve"> XE "</w:instrText>
-      </w:r>
-      <w:r>
-        <w:rPr>
-          <w:rFonts w:ascii="Arial" w:hAnsi="Arial" w:cs="Arial"/>
-          <w:sz w:val="20"/>
-          <w:szCs w:val="20"/>
-        </w:rPr>
-        <w:instrText>Appendix A</w:instrText>
-      </w:r>
-      <w:r>
-        <w:instrText xml:space="preserve">" </w:instrText>
-      </w:r>
-      <w:r>
-        <w:rPr>
-          <w:rFonts w:ascii="Arial" w:hAnsi="Arial" w:cs="Arial"/>
-          <w:sz w:val="20"/>
-          <w:szCs w:val="20"/>
-        </w:rPr>
-        <w:fldChar w:fldCharType="end"/>
-      </w:r>
-      <w:r>
-        <w:rPr>
-          <w:rFonts w:ascii="Arial" w:hAnsi="Arial" w:cs="Arial"/>
-          <w:sz w:val="20"/>
-          <w:szCs w:val="20"/>
-        </w:rPr>
-        <w:t xml:space="preserve"> (if contract is more than $1000) and Sponsorship Letter</w:t>
-      </w:r>
-      <w:r>
-        <w:rPr>
-          <w:rFonts w:ascii="Arial" w:hAnsi="Arial" w:cs="Arial"/>
-          <w:sz w:val="20"/>
-          <w:szCs w:val="20"/>
-        </w:rPr>
-        <w:fldChar w:fldCharType="begin"/>
-      </w:r>
-      <w:r>
-        <w:instrText xml:space="preserve"> XE "</w:instrText>
-      </w:r>
-      <w:r>
-        <w:rPr>
-          <w:rFonts w:ascii="Arial" w:hAnsi="Arial" w:cs="Arial"/>
-          <w:sz w:val="20"/>
-          <w:szCs w:val="20"/>
-        </w:rPr>
-        <w:instrText>Sponsorship Letter</w:instrText>
-      </w:r>
-      <w:r>
-        <w:instrText xml:space="preserve">" </w:instrText>
-      </w:r>
-      <w:r>
-        <w:rPr>
-          <w:rFonts w:ascii="Arial" w:hAnsi="Arial" w:cs="Arial"/>
-          <w:sz w:val="20"/>
-          <w:szCs w:val="20"/>
-        </w:rPr>
-        <w:fldChar w:fldCharType="end"/>
-      </w:r>
-      <w:r>
-        <w:rPr>
-          <w:rFonts w:ascii="Arial" w:hAnsi="Arial" w:cs="Arial"/>
-          <w:sz w:val="20"/>
-          <w:szCs w:val="20"/>
-        </w:rPr>
-        <w:t xml:space="preserve"> if necessary</w:t>
-      </w:r>
-    </w:p>
-    <w:p>
-      <w:pPr>
-        <w:pStyle w:val="NoSpacing"/>
-        <w:numPr>
-          <w:ilvl w:val="0"/>
-          <w:numId w:val="4"/>
-        </w:numPr>
-        <w:rPr>
-          <w:rFonts w:ascii="Arial" w:hAnsi="Arial" w:cs="Arial"/>
-          <w:sz w:val="20"/>
-          <w:szCs w:val="20"/>
-        </w:rPr>
-      </w:pPr>
-      <w:r>
-        <w:rPr>
-          <w:rFonts w:ascii="Arial" w:hAnsi="Arial" w:cs="Arial"/>
-          <w:sz w:val="20"/>
-          <w:szCs w:val="20"/>
-        </w:rPr>
-        <w:t>Student Data Sheet</w:t>
-      </w:r>
-      <w:r>
-        <w:rPr>
-          <w:rFonts w:ascii="Arial" w:hAnsi="Arial" w:cs="Arial"/>
-          <w:sz w:val="20"/>
-          <w:szCs w:val="20"/>
-        </w:rPr>
-        <w:fldChar w:fldCharType="begin"/>
-      </w:r>
-      <w:r>
-        <w:instrText xml:space="preserve"> XE "</w:instrText>
-      </w:r>
-      <w:r>
-        <w:rPr>
-          <w:rFonts w:ascii="Arial" w:hAnsi="Arial" w:cs="Arial"/>
-          <w:sz w:val="20"/>
-          <w:szCs w:val="20"/>
-        </w:rPr>
-        <w:instrText>Student Data Sheet</w:instrText>
-      </w:r>
-      <w:r>
-        <w:instrText xml:space="preserve">" </w:instrText>
-      </w:r>
-      <w:r>
-        <w:rPr>
-          <w:rFonts w:ascii="Arial" w:hAnsi="Arial" w:cs="Arial"/>
-          <w:sz w:val="20"/>
-          <w:szCs w:val="20"/>
-        </w:rPr>
-        <w:fldChar w:fldCharType="end"/>
-      </w:r>
-      <w:r>
-        <w:rPr>
-          <w:rFonts w:ascii="Arial" w:hAnsi="Arial" w:cs="Arial"/>
-          <w:sz w:val="20"/>
-          <w:szCs w:val="20"/>
-        </w:rPr>
-        <w:t xml:space="preserve"> with outline stapled inside</w:t>
-      </w:r>
-    </w:p>
-    <w:p>
-      <w:pPr>
-        <w:pStyle w:val="NoSpacing"/>
-        <w:ind w:left="30"/>
-        <w:rPr>
-          <w:rFonts w:ascii="Arial" w:hAnsi="Arial" w:cs="Arial"/>
-          <w:sz w:val="20"/>
-          <w:szCs w:val="20"/>
-        </w:rPr>
-      </w:pPr>
-    </w:p>
-    <w:p>
-      <w:pPr>
-        <w:pStyle w:val="NoSpacing"/>
-        <w:ind w:left="30"/>
-        <w:rPr>
-          <w:rFonts w:ascii="Arial" w:hAnsi="Arial" w:cs="Arial"/>
-          <w:sz w:val="20"/>
-          <w:szCs w:val="20"/>
-        </w:rPr>
-      </w:pPr>
-      <w:r>
-        <w:rPr>
-          <w:rFonts w:ascii="Arial" w:hAnsi="Arial" w:cs="Arial"/>
-          <w:sz w:val="20"/>
-          <w:szCs w:val="20"/>
-        </w:rPr>
-        <w:t>2.  Go through the file checklist and initial and date all applicable items.  Keep a running list of all items the file is missing.</w:t>
-      </w:r>
-    </w:p>
-    <w:p>
-      <w:pPr>
-        <w:pStyle w:val="NoSpacing"/>
-        <w:ind w:left="30"/>
-        <w:rPr>
-          <w:rFonts w:ascii="Arial" w:hAnsi="Arial" w:cs="Arial"/>
-          <w:sz w:val="20"/>
-          <w:szCs w:val="20"/>
-        </w:rPr>
-      </w:pPr>
-    </w:p>
-    <w:p>
-      <w:pPr>
-        <w:pStyle w:val="NoSpacing"/>
-        <w:ind w:left="30"/>
-        <w:rPr>
-          <w:rFonts w:ascii="Arial" w:hAnsi="Arial" w:cs="Arial"/>
-          <w:sz w:val="20"/>
-          <w:szCs w:val="20"/>
-        </w:rPr>
-      </w:pPr>
-      <w:r>
-        <w:rPr>
-          <w:rFonts w:ascii="Arial" w:hAnsi="Arial" w:cs="Arial"/>
-          <w:sz w:val="20"/>
-          <w:szCs w:val="20"/>
-        </w:rPr>
-        <w:t xml:space="preserve">3.  Make 2 copies of Contract (only first 2 pages for individual programs and first 3 pages for full programs). One copy goes to head office. </w:t>
-      </w:r>
-      <w:r>
-        <w:rPr>
-          <w:rFonts w:ascii="Arial" w:hAnsi="Arial" w:cs="Arial"/>
-          <w:sz w:val="20"/>
-          <w:szCs w:val="20"/>
-        </w:rPr>
-        <w:br/>
-      </w:r>
-    </w:p>
-    <w:p>
-      <w:pPr>
-        <w:pStyle w:val="NoSpacing"/>
-        <w:ind w:left="30"/>
-        <w:rPr>
-          <w:rFonts w:ascii="Arial" w:hAnsi="Arial" w:cs="Arial"/>
-          <w:sz w:val="20"/>
-          <w:szCs w:val="20"/>
-        </w:rPr>
-      </w:pPr>
-      <w:r>
-        <w:rPr>
-          <w:rFonts w:ascii="Arial" w:hAnsi="Arial" w:cs="Arial"/>
-          <w:sz w:val="20"/>
-          <w:szCs w:val="20"/>
-        </w:rPr>
-        <w:t>4.  If student is sponsored, create a file for Monthly Reports</w:t>
-      </w:r>
-      <w:r>
-        <w:rPr>
-          <w:rFonts w:ascii="Arial" w:hAnsi="Arial" w:cs="Arial"/>
-          <w:sz w:val="20"/>
-          <w:szCs w:val="20"/>
-        </w:rPr>
-        <w:fldChar w:fldCharType="begin"/>
-      </w:r>
-      <w:r>
-        <w:instrText xml:space="preserve"> XE "</w:instrText>
-      </w:r>
-      <w:r>
-        <w:rPr>
-          <w:rFonts w:ascii="Arial" w:hAnsi="Arial" w:cs="Arial"/>
-          <w:sz w:val="20"/>
-          <w:szCs w:val="20"/>
-        </w:rPr>
-        <w:instrText>Monthly Reports</w:instrText>
-      </w:r>
-      <w:r>
-        <w:instrText xml:space="preserve">" </w:instrText>
-      </w:r>
-      <w:r>
-        <w:rPr>
-          <w:rFonts w:ascii="Arial" w:hAnsi="Arial" w:cs="Arial"/>
-          <w:sz w:val="20"/>
-          <w:szCs w:val="20"/>
-        </w:rPr>
-        <w:fldChar w:fldCharType="end"/>
-      </w:r>
-      <w:r>
-        <w:rPr>
-          <w:rFonts w:ascii="Arial" w:hAnsi="Arial" w:cs="Arial"/>
-          <w:sz w:val="20"/>
-          <w:szCs w:val="20"/>
-        </w:rPr>
-        <w:t xml:space="preserve"> in the appropriate folder.</w:t>
-      </w:r>
-    </w:p>
-    <w:p>
-      <w:pPr>
-        <w:pStyle w:val="NoSpacing"/>
-        <w:ind w:left="30"/>
-        <w:rPr>
-          <w:rFonts w:ascii="Arial" w:hAnsi="Arial" w:cs="Arial"/>
-          <w:sz w:val="20"/>
-          <w:szCs w:val="20"/>
-        </w:rPr>
-      </w:pPr>
-    </w:p>
-    <w:p>
-      <w:pPr>
-        <w:pStyle w:val="NoSpacing"/>
-        <w:ind w:left="30"/>
-        <w:rPr>
-          <w:rFonts w:ascii="Arial" w:hAnsi="Arial" w:cs="Arial"/>
-          <w:sz w:val="20"/>
-          <w:szCs w:val="20"/>
-        </w:rPr>
-      </w:pPr>
-      <w:r>
-        <w:rPr>
-          <w:rFonts w:ascii="Arial" w:hAnsi="Arial" w:cs="Arial"/>
-          <w:sz w:val="20"/>
-          <w:szCs w:val="20"/>
-        </w:rPr>
-        <w:t xml:space="preserve">5.  </w:t>
-      </w:r>
-      <w:r>
-        <w:rPr>
-          <w:rFonts w:ascii="Arial" w:hAnsi="Arial" w:cs="Arial"/>
-          <w:sz w:val="20"/>
-          <w:szCs w:val="20"/>
-        </w:rPr>
-        <w:t>Kelly or Peter will add the new student to CMS.  Confirm that the</w:t>
-      </w:r>
-      <w:r>
-        <w:rPr>
-          <w:rFonts w:ascii="Arial" w:hAnsi="Arial" w:cs="Arial"/>
-          <w:sz w:val="20"/>
-          <w:szCs w:val="20"/>
-        </w:rPr>
-        <w:t>ir</w:t>
-      </w:r>
-      <w:r>
-        <w:rPr>
-          <w:rFonts w:ascii="Arial" w:hAnsi="Arial" w:cs="Arial"/>
-          <w:sz w:val="20"/>
-          <w:szCs w:val="20"/>
-        </w:rPr>
-        <w:t xml:space="preserve"> program has started and that their first course is activated and marked as In Progress</w:t>
-      </w:r>
-    </w:p>
-    <w:p>
-      <w:pPr>
-        <w:pStyle w:val="NoSpacing"/>
-        <w:ind w:left="30"/>
-        <w:rPr>
-          <w:rFonts w:ascii="Arial" w:hAnsi="Arial" w:cs="Arial"/>
-          <w:sz w:val="20"/>
-          <w:szCs w:val="20"/>
-        </w:rPr>
-      </w:pPr>
-    </w:p>
-    <w:p>
-      <w:pPr>
-        <w:pStyle w:val="NoSpacing"/>
-        <w:ind w:left="30"/>
-        <w:rPr>
-          <w:rFonts w:ascii="Arial" w:hAnsi="Arial" w:cs="Arial"/>
-          <w:sz w:val="20"/>
-          <w:szCs w:val="20"/>
-        </w:rPr>
-      </w:pPr>
-      <w:r>
-        <w:rPr>
-          <w:rFonts w:ascii="Arial" w:hAnsi="Arial" w:cs="Arial"/>
-          <w:sz w:val="20"/>
-          <w:szCs w:val="20"/>
-        </w:rPr>
-        <w:t>6.  Add student to the following files:</w:t>
-      </w:r>
-    </w:p>
-    <w:p>
-      <w:pPr>
-        <w:pStyle w:val="NoSpacing"/>
-        <w:numPr>
-          <w:ilvl w:val="0"/>
-          <w:numId w:val="5"/>
-        </w:numPr>
-        <w:rPr>
-          <w:rFonts w:ascii="Arial" w:hAnsi="Arial" w:cs="Arial"/>
-          <w:sz w:val="20"/>
-          <w:szCs w:val="20"/>
-        </w:rPr>
-      </w:pPr>
-      <w:r>
-        <w:rPr>
-          <w:rFonts w:ascii="Arial" w:hAnsi="Arial" w:cs="Arial"/>
-          <w:sz w:val="20"/>
-          <w:szCs w:val="20"/>
-        </w:rPr>
-        <w:t>Attendance Tracker</w:t>
-      </w:r>
-      <w:r>
-        <w:rPr>
-          <w:rFonts w:ascii="Arial" w:hAnsi="Arial" w:cs="Arial"/>
-          <w:sz w:val="20"/>
-          <w:szCs w:val="20"/>
-        </w:rPr>
-        <w:fldChar w:fldCharType="begin"/>
-      </w:r>
-      <w:r>
-        <w:instrText xml:space="preserve"> XE "</w:instrText>
-      </w:r>
-      <w:r>
-        <w:rPr>
-          <w:rFonts w:ascii="Arial" w:hAnsi="Arial" w:cs="Arial"/>
-          <w:sz w:val="20"/>
-          <w:szCs w:val="20"/>
-        </w:rPr>
-        <w:instrText>New Attendance Tracker</w:instrText>
-      </w:r>
-      <w:r>
-        <w:instrText xml:space="preserve">" </w:instrText>
-      </w:r>
-      <w:r>
-        <w:rPr>
-          <w:rFonts w:ascii="Arial" w:hAnsi="Arial" w:cs="Arial"/>
-          <w:sz w:val="20"/>
-          <w:szCs w:val="20"/>
-        </w:rPr>
-        <w:fldChar w:fldCharType="end"/>
-      </w:r>
-      <w:r>
-        <w:rPr>
-          <w:rFonts w:ascii="Arial" w:hAnsi="Arial" w:cs="Arial"/>
-          <w:sz w:val="20"/>
-          <w:szCs w:val="20"/>
-        </w:rPr>
-        <w:t xml:space="preserve"> spreadsheet </w:t>
-      </w:r>
-      <w:r>
-        <w:rPr>
-          <w:rFonts w:ascii="Arial" w:hAnsi="Arial" w:cs="Arial"/>
-          <w:sz w:val="20"/>
-          <w:szCs w:val="20"/>
-        </w:rPr>
-        <w:t xml:space="preserve">in the </w:t>
-      </w:r>
-      <w:r>
-        <w:rPr>
-          <w:rFonts w:ascii="Arial" w:hAnsi="Arial" w:cs="Arial"/>
-          <w:b/>
-          <w:sz w:val="20"/>
-          <w:szCs w:val="20"/>
-        </w:rPr>
-        <w:t>Documents</w:t>
-      </w:r>
-      <w:r>
-        <w:rPr>
-          <w:rFonts w:ascii="Arial" w:hAnsi="Arial" w:cs="Arial"/>
-          <w:b/>
-          <w:sz w:val="20"/>
-          <w:szCs w:val="20"/>
-        </w:rPr>
-        <w:t>/Attendance Tracker</w:t>
-      </w:r>
-      <w:r>
-        <w:rPr>
-          <w:rFonts w:ascii="Arial" w:hAnsi="Arial" w:cs="Arial"/>
-          <w:sz w:val="20"/>
-          <w:szCs w:val="20"/>
-        </w:rPr>
-        <w:t xml:space="preserve"> folder</w:t>
-      </w:r>
-    </w:p>
-    <w:p>
-      <w:pPr>
-        <w:pStyle w:val="NoSpacing"/>
-        <w:rPr>
-          <w:rFonts w:ascii="Arial" w:hAnsi="Arial" w:cs="Arial"/>
-          <w:sz w:val="20"/>
-          <w:szCs w:val="20"/>
-        </w:rPr>
-      </w:pPr>
-    </w:p>
-    <w:p>
-      <w:pPr>
-        <w:pStyle w:val="NoSpacing"/>
-        <w:rPr>
-          <w:rFonts w:ascii="Arial" w:hAnsi="Arial" w:cs="Arial"/>
-          <w:sz w:val="20"/>
-          <w:szCs w:val="20"/>
-        </w:rPr>
-      </w:pPr>
-      <w:r>
-        <w:rPr>
-          <w:rFonts w:ascii="Arial" w:hAnsi="Arial" w:cs="Arial"/>
-          <w:sz w:val="20"/>
-          <w:szCs w:val="20"/>
-        </w:rPr>
-        <w:t>7.  Add student to the server, creating a folder with their first name only (last initial to be added if there are duplicate first names).</w:t>
-      </w:r>
-    </w:p>
-    <w:p>
-      <w:pPr>
-        <w:pStyle w:val="NoSpacing"/>
-        <w:rPr>
-          <w:rFonts w:ascii="Arial" w:hAnsi="Arial" w:cs="Arial"/>
-          <w:sz w:val="20"/>
-          <w:szCs w:val="20"/>
-        </w:rPr>
-      </w:pPr>
-    </w:p>
-    <w:p>
-      <w:pPr>
-        <w:pStyle w:val="NoSpacing"/>
-        <w:rPr>
-          <w:rFonts w:ascii="Arial" w:hAnsi="Arial" w:cs="Arial"/>
-          <w:sz w:val="20"/>
-          <w:szCs w:val="20"/>
-        </w:rPr>
-      </w:pPr>
-      <w:r>
-        <w:rPr>
-          <w:rFonts w:ascii="Arial" w:hAnsi="Arial" w:cs="Arial"/>
-          <w:sz w:val="20"/>
-          <w:szCs w:val="20"/>
-        </w:rPr>
-        <w:t>8.  Assign books to new student and add student files to their server folder.</w:t>
-      </w:r>
-    </w:p>
-    <w:p>
-      <w:pPr>
-        <w:pStyle w:val="NoSpacing"/>
-        <w:rPr>
-          <w:rFonts w:ascii="Arial" w:hAnsi="Arial" w:cs="Arial"/>
-          <w:sz w:val="20"/>
-          <w:szCs w:val="20"/>
-        </w:rPr>
-      </w:pPr>
-    </w:p>
-    <w:p>
-      <w:pPr>
-        <w:pStyle w:val="NoSpacing"/>
-        <w:rPr>
-          <w:rFonts w:ascii="Arial" w:hAnsi="Arial" w:cs="Arial"/>
-          <w:sz w:val="20"/>
-          <w:szCs w:val="20"/>
-        </w:rPr>
-      </w:pPr>
-      <w:r>
-        <w:rPr>
-          <w:rFonts w:ascii="Arial" w:hAnsi="Arial" w:cs="Arial"/>
-          <w:sz w:val="20"/>
-          <w:szCs w:val="20"/>
-        </w:rPr>
-        <w:t>9.  Leave books with Orientation Sheet</w:t>
-      </w:r>
-      <w:r>
-        <w:rPr>
-          <w:rFonts w:ascii="Arial" w:hAnsi="Arial" w:cs="Arial"/>
-          <w:sz w:val="20"/>
-          <w:szCs w:val="20"/>
-        </w:rPr>
-        <w:fldChar w:fldCharType="begin"/>
-      </w:r>
-      <w:r>
-        <w:instrText xml:space="preserve"> XE "</w:instrText>
-      </w:r>
-      <w:r>
-        <w:rPr>
-          <w:rFonts w:ascii="Arial" w:hAnsi="Arial" w:cs="Arial"/>
-          <w:sz w:val="20"/>
-          <w:szCs w:val="20"/>
-        </w:rPr>
-        <w:instrText>Orientation Sheet</w:instrText>
-      </w:r>
-      <w:r>
-        <w:instrText xml:space="preserve">" </w:instrText>
-      </w:r>
-      <w:r>
-        <w:rPr>
-          <w:rFonts w:ascii="Arial" w:hAnsi="Arial" w:cs="Arial"/>
-          <w:sz w:val="20"/>
-          <w:szCs w:val="20"/>
-        </w:rPr>
-        <w:fldChar w:fldCharType="end"/>
-      </w:r>
-      <w:r>
-        <w:rPr>
-          <w:rFonts w:ascii="Arial" w:hAnsi="Arial" w:cs="Arial"/>
-          <w:sz w:val="20"/>
-          <w:szCs w:val="20"/>
-        </w:rPr>
-        <w:t>, Student Record</w:t>
-      </w:r>
-      <w:r>
-        <w:rPr>
-          <w:rFonts w:ascii="Arial" w:hAnsi="Arial" w:cs="Arial"/>
-          <w:sz w:val="20"/>
-          <w:szCs w:val="20"/>
-        </w:rPr>
-        <w:fldChar w:fldCharType="begin"/>
-      </w:r>
-      <w:r>
-        <w:instrText xml:space="preserve"> XE "</w:instrText>
-      </w:r>
-      <w:r>
-        <w:rPr>
-          <w:rFonts w:ascii="Arial" w:hAnsi="Arial" w:cs="Arial"/>
-          <w:sz w:val="20"/>
-          <w:szCs w:val="20"/>
-        </w:rPr>
-        <w:instrText>Student Record</w:instrText>
-      </w:r>
-      <w:r>
-        <w:instrText xml:space="preserve">" </w:instrText>
-      </w:r>
-      <w:r>
-        <w:rPr>
-          <w:rFonts w:ascii="Arial" w:hAnsi="Arial" w:cs="Arial"/>
-          <w:sz w:val="20"/>
-          <w:szCs w:val="20"/>
-        </w:rPr>
-        <w:fldChar w:fldCharType="end"/>
-      </w:r>
-      <w:r>
-        <w:rPr>
-          <w:rFonts w:ascii="Arial" w:hAnsi="Arial" w:cs="Arial"/>
-          <w:sz w:val="20"/>
-          <w:szCs w:val="20"/>
-        </w:rPr>
-        <w:t xml:space="preserve"> and Student Data Instructions in the designated spot for new starts. Create these documents as needed.</w:t>
-      </w:r>
-    </w:p>
-    <w:p>
-      <w:pPr>
-        <w:pStyle w:val="NoSpacing"/>
-        <w:rPr>
-          <w:rFonts w:ascii="Arial" w:hAnsi="Arial" w:cs="Arial"/>
-          <w:sz w:val="20"/>
-          <w:szCs w:val="20"/>
-        </w:rPr>
-      </w:pPr>
-    </w:p>
-    <w:p>
-      <w:pPr>
-        <w:pStyle w:val="NoSpacing"/>
-        <w:rPr>
-          <w:rFonts w:ascii="Arial" w:hAnsi="Arial" w:cs="Arial"/>
-          <w:sz w:val="20"/>
-          <w:szCs w:val="20"/>
-        </w:rPr>
-      </w:pPr>
-      <w:r>
-        <w:rPr>
-          <w:rFonts w:ascii="Arial" w:hAnsi="Arial" w:cs="Arial"/>
-          <w:sz w:val="20"/>
-          <w:szCs w:val="20"/>
-        </w:rPr>
-        <w:t>10.  Add a copy of the Student Record</w:t>
-      </w:r>
-      <w:r>
-        <w:rPr>
-          <w:rFonts w:ascii="Arial" w:hAnsi="Arial" w:cs="Arial"/>
-          <w:sz w:val="20"/>
-          <w:szCs w:val="20"/>
-        </w:rPr>
-        <w:fldChar w:fldCharType="begin"/>
-      </w:r>
-      <w:r>
-        <w:instrText xml:space="preserve"> XE "</w:instrText>
-      </w:r>
-      <w:r>
-        <w:rPr>
-          <w:rFonts w:ascii="Arial" w:hAnsi="Arial" w:cs="Arial"/>
-          <w:sz w:val="20"/>
-          <w:szCs w:val="20"/>
-        </w:rPr>
-        <w:instrText>Student Record</w:instrText>
-      </w:r>
-      <w:r>
-        <w:instrText xml:space="preserve">" </w:instrText>
-      </w:r>
-      <w:r>
-        <w:rPr>
-          <w:rFonts w:ascii="Arial" w:hAnsi="Arial" w:cs="Arial"/>
-          <w:sz w:val="20"/>
-          <w:szCs w:val="20"/>
-        </w:rPr>
-        <w:fldChar w:fldCharType="end"/>
-      </w:r>
-      <w:r>
-        <w:rPr>
-          <w:rFonts w:ascii="Arial" w:hAnsi="Arial" w:cs="Arial"/>
-          <w:sz w:val="20"/>
-          <w:szCs w:val="20"/>
-        </w:rPr>
-        <w:t xml:space="preserve"> in the </w:t>
-      </w:r>
-      <w:r>
-        <w:rPr>
-          <w:rFonts w:ascii="Arial" w:hAnsi="Arial" w:cs="Arial"/>
-          <w:sz w:val="20"/>
-          <w:szCs w:val="20"/>
-        </w:rPr>
-        <w:t>Student Outline binder</w:t>
-      </w:r>
-      <w:r>
-        <w:rPr>
-          <w:rFonts w:ascii="Arial" w:hAnsi="Arial" w:cs="Arial"/>
-          <w:sz w:val="20"/>
-          <w:szCs w:val="20"/>
-        </w:rPr>
-        <w:t>.</w:t>
-      </w:r>
-    </w:p>
-    <w:p>
-      <w:pPr>
-        <w:pStyle w:val="Heading1"/>
-      </w:pPr>
-      <w:bookmarkStart w:id="11" w:name="_Toc355966193"/>
-      <w:bookmarkStart w:id="12" w:name="_Toc392495798"/>
-      <w:bookmarkStart w:id="13" w:name="_Toc447278321"/>
-      <w:r>
-        <w:t>Order of Student Files</w:t>
-      </w:r>
       <w:bookmarkEnd w:id="11"/>
       <w:bookmarkEnd w:id="12"/>
-      <w:bookmarkEnd w:id="13"/>
     </w:p>
     <w:p>
       <w:pPr>
@@ -5555,9 +4653,8 @@
         <w:pStyle w:val="Heading1"/>
       </w:pPr>
       <w:bookmarkStart w:id="14" w:name="_Toc392495800"/>
-      <w:bookmarkStart w:id="15" w:name="_Toc447278322"/>
-      <w:r>
-        <w:lastRenderedPageBreak/>
+      <w:bookmarkStart w:id="15" w:name="_Toc40883751"/>
+      <w:r>
         <w:t>Closing a File</w:t>
       </w:r>
       <w:bookmarkEnd w:id="14"/>
@@ -6332,11 +5429,9 @@
         </w:rPr>
         <w:instrText>Transcript</w:instrText>
       </w:r>
-      <w:proofErr w:type="gramStart"/>
       <w:r>
         <w:instrText xml:space="preserve">" </w:instrText>
       </w:r>
-      <w:proofErr w:type="gramEnd"/>
       <w:r>
         <w:rPr>
           <w:rFonts w:ascii="Arial" w:hAnsi="Arial" w:cs="Arial"/>
@@ -6495,7 +5590,16 @@
           <w:sz w:val="20"/>
           <w:szCs w:val="20"/>
         </w:rPr>
-        <w:t xml:space="preserve"> and make a copy of it.</w:t>
+        <w:t xml:space="preserve"> and </w:t>
+      </w:r>
+      <w:r>
+        <w:rPr>
+          <w:rFonts w:ascii="Arial" w:hAnsi="Arial" w:cs="Arial"/>
+          <w:sz w:val="20"/>
+          <w:szCs w:val="20"/>
+        </w:rPr>
+        <w:lastRenderedPageBreak/>
+        <w:t>make a copy of it.</w:t>
       </w:r>
     </w:p>
     <w:p>
@@ -6732,11 +5836,9 @@
         </w:rPr>
         <w:instrText>Transcript</w:instrText>
       </w:r>
-      <w:proofErr w:type="gramStart"/>
       <w:r>
         <w:instrText xml:space="preserve">" </w:instrText>
       </w:r>
-      <w:proofErr w:type="gramEnd"/>
       <w:r>
         <w:rPr>
           <w:rFonts w:ascii="Arial" w:hAnsi="Arial" w:cs="Arial"/>
@@ -7316,16 +6418,7 @@
           <w:sz w:val="20"/>
           <w:szCs w:val="20"/>
         </w:rPr>
-        <w:t xml:space="preserve"> stapled to student’s signed Acknowledgement of Release of </w:t>
-      </w:r>
-      <w:r>
-        <w:rPr>
-          <w:rFonts w:ascii="Arial" w:hAnsi="Arial" w:cs="Arial"/>
-          <w:sz w:val="20"/>
-          <w:szCs w:val="20"/>
-        </w:rPr>
-        <w:lastRenderedPageBreak/>
-        <w:t>Information.</w:t>
+        <w:t xml:space="preserve"> stapled to student’s signed Acknowledgement of Release of Information.</w:t>
       </w:r>
     </w:p>
     <w:p>
@@ -7798,7 +6891,7 @@
         <w:pStyle w:val="Heading1"/>
       </w:pPr>
       <w:bookmarkStart w:id="16" w:name="_Toc392495802"/>
-      <w:bookmarkStart w:id="17" w:name="_Toc447278323"/>
+      <w:bookmarkStart w:id="17" w:name="_Toc40883752"/>
       <w:r>
         <w:t>Health Care Assistant (HCA</w:t>
       </w:r>
@@ -7836,7 +6929,7 @@
         </w:rPr>
       </w:pPr>
       <w:bookmarkStart w:id="18" w:name="_Toc392495803"/>
-      <w:bookmarkStart w:id="19" w:name="_Toc447278324"/>
+      <w:bookmarkStart w:id="19" w:name="_Toc40883753"/>
       <w:r>
         <w:rPr>
           <w:color w:val="000000" w:themeColor="text1"/>
@@ -7893,11 +6986,12 @@
         </w:rPr>
       </w:pPr>
       <w:bookmarkStart w:id="20" w:name="_Toc392495804"/>
-      <w:bookmarkStart w:id="21" w:name="_Toc447278325"/>
+      <w:bookmarkStart w:id="21" w:name="_Toc40883754"/>
       <w:r>
         <w:rPr>
           <w:color w:val="000000" w:themeColor="text1"/>
         </w:rPr>
+        <w:lastRenderedPageBreak/>
         <w:t>HCA</w:t>
       </w:r>
       <w:r>
@@ -8135,7 +7229,7 @@
         </w:rPr>
       </w:pPr>
       <w:bookmarkStart w:id="22" w:name="_Toc392495805"/>
-      <w:bookmarkStart w:id="23" w:name="_Toc447278326"/>
+      <w:bookmarkStart w:id="23" w:name="_Toc40883755"/>
       <w:r>
         <w:rPr>
           <w:color w:val="000000" w:themeColor="text1"/>
@@ -8333,7 +7427,6 @@
           <w:szCs w:val="24"/>
           <w:u w:val="single"/>
         </w:rPr>
-        <w:lastRenderedPageBreak/>
         <w:t>Bundle 2</w:t>
       </w:r>
     </w:p>
@@ -8569,11 +7662,12 @@
         </w:rPr>
       </w:pPr>
       <w:bookmarkStart w:id="24" w:name="_Toc392495806"/>
-      <w:bookmarkStart w:id="25" w:name="_Toc447278327"/>
+      <w:bookmarkStart w:id="25" w:name="_Toc40883756"/>
       <w:r>
         <w:rPr>
           <w:color w:val="000000" w:themeColor="text1"/>
         </w:rPr>
+        <w:lastRenderedPageBreak/>
         <w:t>First Aid and CPR Training for HCA</w:t>
       </w:r>
       <w:r>
@@ -8661,7 +7755,7 @@
       <w:pPr>
         <w:pStyle w:val="Heading1"/>
       </w:pPr>
-      <w:bookmarkStart w:id="27" w:name="_Toc447278328"/>
+      <w:bookmarkStart w:id="27" w:name="_Toc40883757"/>
       <w:r>
         <w:t>Data Witness</w:t>
       </w:r>
@@ -9391,7 +8485,7 @@
         <w:pStyle w:val="Heading1"/>
       </w:pPr>
       <w:bookmarkStart w:id="28" w:name="_Toc392495808"/>
-      <w:bookmarkStart w:id="29" w:name="_Toc447278329"/>
+      <w:bookmarkStart w:id="29" w:name="_Toc40883758"/>
       <w:r>
         <w:t>E</w:t>
       </w:r>
@@ -9507,6 +8601,7 @@
         <w:pStyle w:val="NoSpacing"/>
       </w:pPr>
       <w:r>
+        <w:lastRenderedPageBreak/>
         <w:t>We have no way of giving them the results of the exam.</w:t>
       </w:r>
     </w:p>
@@ -9557,7 +8652,7 @@
       </w:pPr>
       <w:bookmarkStart w:id="30" w:name="_Toc355966202"/>
       <w:bookmarkStart w:id="31" w:name="_Toc392495809"/>
-      <w:bookmarkStart w:id="32" w:name="_Toc447278330"/>
+      <w:bookmarkStart w:id="32" w:name="_Toc40883759"/>
       <w:r>
         <w:t>Booking an Exam</w:t>
       </w:r>
@@ -9682,7 +8777,7 @@
       <w:pPr>
         <w:pStyle w:val="Heading2"/>
       </w:pPr>
-      <w:bookmarkStart w:id="35" w:name="_Toc447278331"/>
+      <w:bookmarkStart w:id="35" w:name="_Toc40883760"/>
       <w:r>
         <w:t>The Day of the Exam</w:t>
       </w:r>
@@ -9726,7 +8821,7 @@
         <w:pStyle w:val="Heading1"/>
       </w:pPr>
       <w:bookmarkStart w:id="36" w:name="_Toc392495813"/>
-      <w:bookmarkStart w:id="37" w:name="_Toc447278332"/>
+      <w:bookmarkStart w:id="37" w:name="_Toc40883761"/>
       <w:r>
         <w:t>O</w:t>
       </w:r>
@@ -10270,6 +9365,7 @@
           <w:sz w:val="20"/>
           <w:szCs w:val="20"/>
         </w:rPr>
+        <w:lastRenderedPageBreak/>
         <w:t>Acceptance Letter (Certain sponsored students)</w:t>
       </w:r>
     </w:p>
@@ -10530,7 +9626,7 @@
       <w:pPr>
         <w:pStyle w:val="Heading1"/>
       </w:pPr>
-      <w:bookmarkStart w:id="39" w:name="_Toc447278333"/>
+      <w:bookmarkStart w:id="39" w:name="_Toc40883762"/>
       <w:r>
         <w:t>Order of Documents in Student Folder (Closed)</w:t>
       </w:r>
@@ -10842,7 +9938,6 @@
           <w:sz w:val="20"/>
           <w:szCs w:val="20"/>
         </w:rPr>
-        <w:lastRenderedPageBreak/>
         <w:t>Addendum (contract extension) stapled to front if necessary</w:t>
       </w:r>
     </w:p>
@@ -11546,7 +10641,7 @@
         <w:pStyle w:val="Heading1"/>
       </w:pPr>
       <w:bookmarkStart w:id="40" w:name="_Toc392495815"/>
-      <w:bookmarkStart w:id="41" w:name="_Toc447278334"/>
+      <w:bookmarkStart w:id="41" w:name="_Toc40883763"/>
       <w:r>
         <w:t>T2202A</w:t>
       </w:r>
@@ -11773,6 +10868,7 @@
           <w:sz w:val="20"/>
           <w:szCs w:val="20"/>
         </w:rPr>
+        <w:lastRenderedPageBreak/>
         <w:t>The T2202A filters box will appear.  Select the year you wish to generate tax receipts for (</w:t>
       </w:r>
       <w:proofErr w:type="spellStart"/>
@@ -11857,11 +10953,9 @@
         </w:rPr>
         <w:instrText>Word</w:instrText>
       </w:r>
-      <w:proofErr w:type="gramStart"/>
       <w:r>
         <w:instrText xml:space="preserve">" </w:instrText>
       </w:r>
-      <w:proofErr w:type="gramEnd"/>
       <w:r>
         <w:rPr>
           <w:rFonts w:ascii="Arial" w:hAnsi="Arial" w:cs="Arial"/>
@@ -11934,7 +11028,7 @@
         <w:pStyle w:val="Heading1"/>
       </w:pPr>
       <w:bookmarkStart w:id="42" w:name="_Toc392495817"/>
-      <w:bookmarkStart w:id="43" w:name="_Toc447278335"/>
+      <w:bookmarkStart w:id="43" w:name="_Toc40883764"/>
       <w:r>
         <w:t>Transcripts</w:t>
       </w:r>
@@ -12199,16 +11293,7 @@
           <w:sz w:val="20"/>
           <w:szCs w:val="20"/>
         </w:rPr>
-        <w:t xml:space="preserve"> button to </w:t>
-      </w:r>
-      <w:r>
-        <w:rPr>
-          <w:rFonts w:ascii="Arial" w:hAnsi="Arial" w:cs="Arial"/>
-          <w:sz w:val="20"/>
-          <w:szCs w:val="20"/>
-        </w:rPr>
-        <w:lastRenderedPageBreak/>
-        <w:t>export.</w:t>
+        <w:t xml:space="preserve"> button to export.</w:t>
       </w:r>
     </w:p>
     <w:p>
@@ -12759,7 +11844,7 @@
         <w:pStyle w:val="Heading1"/>
       </w:pPr>
       <w:bookmarkStart w:id="44" w:name="_Toc392495818"/>
-      <w:bookmarkStart w:id="45" w:name="_Toc447278336"/>
+      <w:bookmarkStart w:id="45" w:name="_Toc40883765"/>
       <w:r>
         <w:lastRenderedPageBreak/>
         <w:t>Server and Email Configuration</w:t>
@@ -12997,7 +12082,7 @@
         <w:pStyle w:val="Heading2"/>
       </w:pPr>
       <w:bookmarkStart w:id="46" w:name="_Toc392495819"/>
-      <w:bookmarkStart w:id="47" w:name="_Toc447278337"/>
+      <w:bookmarkStart w:id="47" w:name="_Toc40883766"/>
       <w:r>
         <w:t>Email addresses in use</w:t>
       </w:r>
@@ -13478,7 +12563,7 @@
         <w:pStyle w:val="Heading2"/>
       </w:pPr>
       <w:bookmarkStart w:id="48" w:name="_Toc392495820"/>
-      <w:bookmarkStart w:id="49" w:name="_Toc447278338"/>
+      <w:bookmarkStart w:id="49" w:name="_Toc40883767"/>
       <w:r>
         <w:t>Server Configuration</w:t>
       </w:r>
@@ -13751,7 +12836,7 @@
         <w:pStyle w:val="Heading1"/>
       </w:pPr>
       <w:bookmarkStart w:id="50" w:name="_Toc392495821"/>
-      <w:bookmarkStart w:id="51" w:name="_Toc447278339"/>
+      <w:bookmarkStart w:id="51" w:name="_Toc40883768"/>
       <w:r>
         <w:lastRenderedPageBreak/>
         <w:t>Wireless Internet Issues</w:t>
@@ -14666,7 +13751,7 @@
         <w:pStyle w:val="Heading1"/>
       </w:pPr>
       <w:bookmarkStart w:id="52" w:name="_Toc392495822"/>
-      <w:bookmarkStart w:id="53" w:name="_Toc447278340"/>
+      <w:bookmarkStart w:id="53" w:name="_Toc40883769"/>
       <w:r>
         <w:lastRenderedPageBreak/>
         <w:t>Printers</w:t>
@@ -14724,7 +13809,7 @@
       </w:pPr>
       <w:bookmarkStart w:id="54" w:name="_Toc392495823"/>
       <w:bookmarkStart w:id="55" w:name="_Toc447275619"/>
-      <w:bookmarkStart w:id="56" w:name="_Toc447278341"/>
+      <w:bookmarkStart w:id="56" w:name="_Toc40883770"/>
       <w:r>
         <w:t>Brother HL5370DW</w:t>
       </w:r>
@@ -14886,7 +13971,7 @@
       </w:pPr>
       <w:bookmarkStart w:id="57" w:name="_Toc392495824"/>
       <w:bookmarkStart w:id="58" w:name="_Toc447275620"/>
-      <w:bookmarkStart w:id="59" w:name="_Toc447278342"/>
+      <w:bookmarkStart w:id="59" w:name="_Toc40883771"/>
       <w:r>
         <w:t>Brother MFC-8460N</w:t>
       </w:r>
@@ -14920,7 +14005,7 @@
         <w:br w:type="page"/>
       </w:r>
       <w:bookmarkStart w:id="60" w:name="_Toc392495825"/>
-      <w:bookmarkStart w:id="61" w:name="_Toc447278343"/>
+      <w:bookmarkStart w:id="61" w:name="_Toc40883772"/>
       <w:r>
         <w:lastRenderedPageBreak/>
         <w:t>Activating Office 2010 Manually</w:t>
@@ -15029,7 +14114,7 @@
         <w:pStyle w:val="Heading2"/>
       </w:pPr>
       <w:bookmarkStart w:id="62" w:name="_Toc392495826"/>
-      <w:bookmarkStart w:id="63" w:name="_Toc447278344"/>
+      <w:bookmarkStart w:id="63" w:name="_Toc40883773"/>
       <w:r>
         <w:t>Activate Office Using OSPP.VBS</w:t>
       </w:r>
@@ -15125,7 +14210,7 @@
         <w:pStyle w:val="Heading1"/>
       </w:pPr>
       <w:bookmarkStart w:id="64" w:name="_Toc392495827"/>
-      <w:bookmarkStart w:id="65" w:name="_Toc447278345"/>
+      <w:bookmarkStart w:id="65" w:name="_Toc40883774"/>
       <w:r>
         <w:t>ACME Login Errors – Security Permissions</w:t>
       </w:r>
@@ -16080,7 +15165,7 @@
             <w:sz w:val="24"/>
             <w:szCs w:val="24"/>
           </w:rPr>
-          <w:t>Version 2.</w:t>
+          <w:t>Version 2.9.</w:t>
         </w:r>
         <w:r>
           <w:rPr>
@@ -16088,7 +15173,7 @@
             <w:sz w:val="24"/>
             <w:szCs w:val="24"/>
           </w:rPr>
-          <w:t>9</w:t>
+          <w:t>5</w:t>
         </w:r>
         <w:r>
           <w:rPr>
@@ -16104,23 +15189,7 @@
             <w:sz w:val="24"/>
             <w:szCs w:val="24"/>
           </w:rPr>
-          <w:t>4</w:t>
-        </w:r>
-        <w:r>
-          <w:rPr>
-            <w:color w:val="000000" w:themeColor="text1"/>
-            <w:sz w:val="24"/>
-            <w:szCs w:val="24"/>
-          </w:rPr>
-          <w:t>.</w:t>
-        </w:r>
-        <w:r>
-          <w:rPr>
-            <w:color w:val="000000" w:themeColor="text1"/>
-            <w:sz w:val="24"/>
-            <w:szCs w:val="24"/>
-          </w:rPr>
-          <w:t>1</w:t>
+          <w:t>20</w:t>
         </w:r>
         <w:r>
           <w:rPr>
@@ -16136,7 +15205,7 @@
             <w:sz w:val="24"/>
             <w:szCs w:val="24"/>
           </w:rPr>
-          <w:t>April 2016</w:t>
+          <w:t>May 2020</w:t>
         </w:r>
       </w:sdtContent>
     </w:sdt>
@@ -16232,7 +15301,7 @@
                               <w:sz w:val="40"/>
                               <w:szCs w:val="40"/>
                             </w:rPr>
-                            <w:t>16</w:t>
+                            <w:t>15</w:t>
                           </w:r>
                           <w:r>
                             <w:rPr>
@@ -16319,7 +15388,7 @@
                         <w:sz w:val="40"/>
                         <w:szCs w:val="40"/>
                       </w:rPr>
-                      <w:t>16</w:t>
+                      <w:t>15</w:t>
                     </w:r>
                     <w:r>
                       <w:rPr>
@@ -16408,7 +15477,7 @@
         </mc:Choice>
         <mc:Fallback>
           <w:pict>
-            <v:rect w14:anchorId="48724E95" id="Rectangle 4" o:spid="_x0000_s1026" style="position:absolute;margin-left:0;margin-top:0;width:468pt;height:2.85pt;z-index:-251656192;visibility:visible;mso-wrap-style:square;mso-width-percent:1000;mso-height-percent:0;mso-wrap-distance-left:9pt;mso-wrap-distance-top:7.2pt;mso-wrap-distance-right:9pt;mso-wrap-distance-bottom:7.2pt;mso-position-horizontal:center;mso-position-horizontal-relative:margin;mso-position-vertical:top;mso-position-vertical-relative:bottom-margin-area;mso-width-percent:1000;mso-height-percent:0;mso-width-relative:margin;mso-height-relative:margin;v-text-anchor:middle" o:gfxdata="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" fillcolor="#4f81bd [3204]" stroked="f" strokeweight="2pt">
+            <v:rect w14:anchorId="6FB7AFD4" id="Rectangle 4" o:spid="_x0000_s1026" style="position:absolute;margin-left:0;margin-top:0;width:468pt;height:2.85pt;z-index:-251656192;visibility:visible;mso-wrap-style:square;mso-width-percent:1000;mso-height-percent:0;mso-wrap-distance-left:9pt;mso-wrap-distance-top:7.2pt;mso-wrap-distance-right:9pt;mso-wrap-distance-bottom:7.2pt;mso-position-horizontal:center;mso-position-horizontal-relative:margin;mso-position-vertical:top;mso-position-vertical-relative:bottom-margin-area;mso-width-percent:1000;mso-height-percent:0;mso-width-relative:margin;mso-height-relative:margin;v-text-anchor:middle" o:gfxdata="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" fillcolor="#4f81bd [3204]" stroked="f" strokeweight="2pt">
               <w10:wrap type="square" anchorx="margin" anchory="margin"/>
             </v:rect>
           </w:pict>
@@ -19463,7 +18532,7 @@
     <w:charset w:val="00"/>
     <w:family w:val="roman"/>
     <w:pitch w:val="variable"/>
-    <w:sig w:usb0="E0002EFF" w:usb1="C0007843" w:usb2="00000009" w:usb3="00000000" w:csb0="000001FF" w:csb1="00000000"/>
+    <w:sig w:usb0="E0002EFF" w:usb1="C000785B" w:usb2="00000009" w:usb3="00000000" w:csb0="000001FF" w:csb1="00000000"/>
   </w:font>
   <w:font w:name="Courier New">
     <w:panose1 w:val="02070309020205020404"/>
@@ -19484,14 +18553,14 @@
     <w:charset w:val="00"/>
     <w:family w:val="swiss"/>
     <w:pitch w:val="variable"/>
-    <w:sig w:usb0="E00002FF" w:usb1="4000ACFF" w:usb2="00000001" w:usb3="00000000" w:csb0="0000019F" w:csb1="00000000"/>
+    <w:sig w:usb0="E4002EFF" w:usb1="C000247B" w:usb2="00000009" w:usb3="00000000" w:csb0="000001FF" w:csb1="00000000"/>
   </w:font>
   <w:font w:name="Arial">
     <w:panose1 w:val="020B0604020202020204"/>
     <w:charset w:val="00"/>
     <w:family w:val="swiss"/>
     <w:pitch w:val="variable"/>
-    <w:sig w:usb0="E0002EFF" w:usb1="C0007843" w:usb2="00000009" w:usb3="00000000" w:csb0="000001FF" w:csb1="00000000"/>
+    <w:sig w:usb0="E0002AFF" w:usb1="C0007843" w:usb2="00000009" w:usb3="00000000" w:csb0="000001FF" w:csb1="00000000"/>
   </w:font>
   <w:font w:name="Tahoma">
     <w:panose1 w:val="020B0604030504040204"/>
@@ -19505,7 +18574,7 @@
     <w:charset w:val="00"/>
     <w:family w:val="roman"/>
     <w:pitch w:val="variable"/>
-    <w:sig w:usb0="E00002FF" w:usb1="400004FF" w:usb2="00000000" w:usb3="00000000" w:csb0="0000019F" w:csb1="00000000"/>
+    <w:sig w:usb0="E00006FF" w:usb1="420024FF" w:usb2="02000000" w:usb3="00000000" w:csb0="0000019F" w:csb1="00000000"/>
   </w:font>
   <w:font w:name="Garamond">
     <w:panose1 w:val="02020404030301010803"/>
@@ -19519,7 +18588,7 @@
     <w:charset w:val="00"/>
     <w:family w:val="swiss"/>
     <w:pitch w:val="variable"/>
-    <w:sig w:usb0="A00002EF" w:usb1="4000207B" w:usb2="00000000" w:usb3="00000000" w:csb0="0000019F" w:csb1="00000000"/>
+    <w:sig w:usb0="E4002EFF" w:usb1="C000247B" w:usb2="00000009" w:usb3="00000000" w:csb0="000001FF" w:csb1="00000000"/>
   </w:font>
 </w:fonts>
 </file>
@@ -19540,6 +18609,7 @@
     <w:rsidRoot w:val="00975F85"/>
     <w:rsid w:val="00263738"/>
     <w:rsid w:val="00343B44"/>
+    <w:rsid w:val="003B538C"/>
     <w:rsid w:val="003C1233"/>
     <w:rsid w:val="00975F85"/>
     <w:rsid w:val="00BF6794"/>
@@ -20307,7 +19377,7 @@
 </file>
 
 <file path=customXml/itemProps1.xml><?xml version="1.0" encoding="utf-8"?>
-<ds:datastoreItem xmlns:ds="http://schemas.openxmlformats.org/officeDocument/2006/customXml" ds:itemID="{CBDDB0F9-0B81-434B-9C0C-B888B5E346F2}">
+<ds:datastoreItem xmlns:ds="http://schemas.openxmlformats.org/officeDocument/2006/customXml" ds:itemID="{1BF346C1-9733-4311-A4D3-C8EF130DE7F4}">
   <ds:schemaRefs>
     <ds:schemaRef ds:uri="http://schemas.openxmlformats.org/officeDocument/2006/bibliography"/>
   </ds:schemaRefs>

</xml_diff>